<commit_message>
minor fixes to the book (table of content and missign accuracy). added instructions for file result, and removed redundant backup partners file
</commit_message>
<xml_diff>
--- a/Additional/2ספר פרויקט.docx
+++ b/Additional/2ספר פרויקט.docx
@@ -1,12 +1,12 @@
 
 <file path=word/document.xml><?xml version="1.0" encoding="utf-8"?>
-<w:document xmlns:wpc="http://schemas.microsoft.com/office/word/2010/wordprocessingCanvas" xmlns:mc="http://schemas.openxmlformats.org/markup-compatibility/2006" xmlns:o="urn:schemas-microsoft-com:office:office" xmlns:r="http://schemas.openxmlformats.org/officeDocument/2006/relationships" xmlns:m="http://schemas.openxmlformats.org/officeDocument/2006/math" xmlns:v="urn:schemas-microsoft-com:vml" xmlns:wp14="http://schemas.microsoft.com/office/word/2010/wordprocessingDrawing" xmlns:wp="http://schemas.openxmlformats.org/drawingml/2006/wordprocessingDrawing" xmlns:w10="urn:schemas-microsoft-com:office:word" xmlns:w="http://schemas.openxmlformats.org/wordprocessingml/2006/main" xmlns:w14="http://schemas.microsoft.com/office/word/2010/wordml" xmlns:wpg="http://schemas.microsoft.com/office/word/2010/wordprocessingGroup" xmlns:wpi="http://schemas.microsoft.com/office/word/2010/wordprocessingInk" xmlns:wne="http://schemas.microsoft.com/office/word/2006/wordml" xmlns:wps="http://schemas.microsoft.com/office/word/2010/wordprocessingShape" mc:Ignorable="w14 wp14">
+<w:document xmlns:ve="http://schemas.openxmlformats.org/markup-compatibility/2006" xmlns:o="urn:schemas-microsoft-com:office:office" xmlns:r="http://schemas.openxmlformats.org/officeDocument/2006/relationships" xmlns:m="http://schemas.openxmlformats.org/officeDocument/2006/math" xmlns:v="urn:schemas-microsoft-com:vml" xmlns:wp="http://schemas.openxmlformats.org/drawingml/2006/wordprocessingDrawing" xmlns:w10="urn:schemas-microsoft-com:office:word" xmlns:w="http://schemas.openxmlformats.org/wordprocessingml/2006/main" xmlns:wne="http://schemas.microsoft.com/office/word/2006/wordml">
   <w:body>
     <w:p>
       <w:pPr>
         <w:jc w:val="both"/>
         <w:rPr>
-          <w:rFonts w:ascii="David" w:hAnsi="David"/>
+          <w:rFonts w:ascii="David" w:hAnsi="David" w:hint="cs"/>
           <w:b/>
           <w:bCs/>
         </w:rPr>
@@ -272,7 +272,6 @@
           <w:docPartUnique/>
         </w:docPartObj>
       </w:sdtPr>
-      <w:sdtEndPr/>
       <w:sdtContent>
         <w:p>
           <w:pPr>
@@ -322,7 +321,7 @@
             </w:rPr>
             <w:fldChar w:fldCharType="separate"/>
           </w:r>
-          <w:hyperlink w:anchor="_Toc428221424" w:history="1">
+          <w:hyperlink w:anchor="_Toc428292272" w:history="1">
             <w:r>
               <w:rPr>
                 <w:rStyle w:val="Hyperlink"/>
@@ -412,7 +411,7 @@
                 <w:noProof/>
                 <w:webHidden/>
               </w:rPr>
-              <w:instrText>Toc428221424 \h</w:instrText>
+              <w:instrText>Toc428292272 \h</w:instrText>
             </w:r>
             <w:r>
               <w:rPr>
@@ -467,7 +466,7 @@
               <w:rtl/>
             </w:rPr>
           </w:pPr>
-          <w:hyperlink w:anchor="_Toc428221425" w:history="1">
+          <w:hyperlink w:anchor="_Toc428292273" w:history="1">
             <w:r>
               <w:rPr>
                 <w:rStyle w:val="Hyperlink"/>
@@ -557,7 +556,7 @@
                 <w:noProof/>
                 <w:webHidden/>
               </w:rPr>
-              <w:instrText>Toc428221425 \h</w:instrText>
+              <w:instrText>Toc428292273 \h</w:instrText>
             </w:r>
             <w:r>
               <w:rPr>
@@ -612,7 +611,7 @@
               <w:rtl/>
             </w:rPr>
           </w:pPr>
-          <w:hyperlink w:anchor="_Toc428221426" w:history="1">
+          <w:hyperlink w:anchor="_Toc428292274" w:history="1">
             <w:r>
               <w:rPr>
                 <w:rStyle w:val="Hyperlink"/>
@@ -684,7 +683,7 @@
                 <w:noProof/>
                 <w:webHidden/>
               </w:rPr>
-              <w:instrText>Toc428221426 \h</w:instrText>
+              <w:instrText>Toc428292274 \h</w:instrText>
             </w:r>
             <w:r>
               <w:rPr>
@@ -740,7 +739,7 @@
               <w:rtl/>
             </w:rPr>
           </w:pPr>
-          <w:hyperlink w:anchor="_Toc428221427" w:history="1">
+          <w:hyperlink w:anchor="_Toc428292275" w:history="1">
             <w:r>
               <w:rPr>
                 <w:rStyle w:val="Hyperlink"/>
@@ -846,7 +845,7 @@
                 <w:noProof/>
                 <w:webHidden/>
               </w:rPr>
-              <w:instrText>Toc428221427 \h</w:instrText>
+              <w:instrText>Toc428292275 \h</w:instrText>
             </w:r>
             <w:r>
               <w:rPr>
@@ -902,7 +901,7 @@
               <w:rtl/>
             </w:rPr>
           </w:pPr>
-          <w:hyperlink w:anchor="_Toc428221428" w:history="1">
+          <w:hyperlink w:anchor="_Toc428292276" w:history="1">
             <w:r>
               <w:rPr>
                 <w:rStyle w:val="Hyperlink"/>
@@ -1026,7 +1025,7 @@
                 <w:noProof/>
                 <w:webHidden/>
               </w:rPr>
-              <w:instrText>Toc428221428 \h</w:instrText>
+              <w:instrText>Toc428292276 \h</w:instrText>
             </w:r>
             <w:r>
               <w:rPr>
@@ -1082,7 +1081,7 @@
               <w:rtl/>
             </w:rPr>
           </w:pPr>
-          <w:hyperlink w:anchor="_Toc428221429" w:history="1">
+          <w:hyperlink w:anchor="_Toc428292277" w:history="1">
             <w:r>
               <w:rPr>
                 <w:rStyle w:val="Hyperlink"/>
@@ -1188,7 +1187,7 @@
                 <w:noProof/>
                 <w:webHidden/>
               </w:rPr>
-              <w:instrText>Toc428221429 \h</w:instrText>
+              <w:instrText>Toc428292277 \h</w:instrText>
             </w:r>
             <w:r>
               <w:rPr>
@@ -1244,7 +1243,7 @@
               <w:rtl/>
             </w:rPr>
           </w:pPr>
-          <w:hyperlink w:anchor="_Toc428221430" w:history="1">
+          <w:hyperlink w:anchor="_Toc428292278" w:history="1">
             <w:r>
               <w:rPr>
                 <w:rStyle w:val="Hyperlink"/>
@@ -1386,7 +1385,7 @@
                 <w:noProof/>
                 <w:webHidden/>
               </w:rPr>
-              <w:instrText>Toc428221430 \h</w:instrText>
+              <w:instrText>Toc428292278 \h</w:instrText>
             </w:r>
             <w:r>
               <w:rPr>
@@ -1442,7 +1441,7 @@
               <w:rtl/>
             </w:rPr>
           </w:pPr>
-          <w:hyperlink w:anchor="_Toc428221431" w:history="1">
+          <w:hyperlink w:anchor="_Toc428292279" w:history="1">
             <w:r>
               <w:rPr>
                 <w:rStyle w:val="Hyperlink"/>
@@ -1585,7 +1584,7 @@
                 <w:noProof/>
                 <w:webHidden/>
               </w:rPr>
-              <w:instrText>Toc428221431 \h</w:instrText>
+              <w:instrText>Toc428292279 \h</w:instrText>
             </w:r>
             <w:r>
               <w:rPr>
@@ -1640,7 +1639,7 @@
               <w:rtl/>
             </w:rPr>
           </w:pPr>
-          <w:hyperlink w:anchor="_Toc428221433" w:history="1">
+          <w:hyperlink w:anchor="_Toc428292280" w:history="1">
             <w:r>
               <w:rPr>
                 <w:rStyle w:val="Hyperlink"/>
@@ -1711,8 +1710,78 @@
               <w:rPr>
                 <w:rStyle w:val="Hyperlink"/>
                 <w:noProof/>
+                <w:rtl/>
+              </w:rPr>
+              <w:fldChar w:fldCharType="begin"/>
+            </w:r>
+            <w:r>
+              <w:rPr>
+                <w:noProof/>
+                <w:webHidden/>
+                <w:rtl/>
+              </w:rPr>
+              <w:instrText xml:space="preserve"> </w:instrText>
+            </w:r>
+            <w:r>
+              <w:rPr>
+                <w:noProof/>
+                <w:webHidden/>
+              </w:rPr>
+              <w:instrText>PAGEREF</w:instrText>
+            </w:r>
+            <w:r>
+              <w:rPr>
+                <w:noProof/>
+                <w:webHidden/>
+                <w:rtl/>
+              </w:rPr>
+              <w:instrText xml:space="preserve"> _</w:instrText>
+            </w:r>
+            <w:r>
+              <w:rPr>
+                <w:noProof/>
+                <w:webHidden/>
+              </w:rPr>
+              <w:instrText>Toc428292280 \h</w:instrText>
+            </w:r>
+            <w:r>
+              <w:rPr>
+                <w:noProof/>
+                <w:webHidden/>
+                <w:rtl/>
+              </w:rPr>
+              <w:instrText xml:space="preserve"> </w:instrText>
+            </w:r>
+            <w:r>
+              <w:rPr>
+                <w:rStyle w:val="Hyperlink"/>
+                <w:noProof/>
+                <w:rtl/>
+              </w:rPr>
+            </w:r>
+            <w:r>
+              <w:rPr>
+                <w:rStyle w:val="Hyperlink"/>
+                <w:noProof/>
+                <w:rtl/>
+              </w:rPr>
+              <w:fldChar w:fldCharType="separate"/>
+            </w:r>
+            <w:r>
+              <w:rPr>
+                <w:noProof/>
+                <w:webHidden/>
+                <w:rtl/>
               </w:rPr>
               <w:t>9</w:t>
+            </w:r>
+            <w:r>
+              <w:rPr>
+                <w:rStyle w:val="Hyperlink"/>
+                <w:noProof/>
+                <w:rtl/>
+              </w:rPr>
+              <w:fldChar w:fldCharType="end"/>
             </w:r>
           </w:hyperlink>
         </w:p>
@@ -1729,7 +1798,7 @@
               <w:rtl/>
             </w:rPr>
           </w:pPr>
-          <w:hyperlink w:anchor="_Toc428221434" w:history="1">
+          <w:hyperlink w:anchor="_Toc428292281" w:history="1">
             <w:r>
               <w:rPr>
                 <w:rStyle w:val="Hyperlink"/>
@@ -1799,8 +1868,78 @@
               <w:rPr>
                 <w:rStyle w:val="Hyperlink"/>
                 <w:noProof/>
+                <w:rtl/>
+              </w:rPr>
+              <w:fldChar w:fldCharType="begin"/>
+            </w:r>
+            <w:r>
+              <w:rPr>
+                <w:noProof/>
+                <w:webHidden/>
+                <w:rtl/>
+              </w:rPr>
+              <w:instrText xml:space="preserve"> </w:instrText>
+            </w:r>
+            <w:r>
+              <w:rPr>
+                <w:noProof/>
+                <w:webHidden/>
+              </w:rPr>
+              <w:instrText>PAGEREF</w:instrText>
+            </w:r>
+            <w:r>
+              <w:rPr>
+                <w:noProof/>
+                <w:webHidden/>
+                <w:rtl/>
+              </w:rPr>
+              <w:instrText xml:space="preserve"> _</w:instrText>
+            </w:r>
+            <w:r>
+              <w:rPr>
+                <w:noProof/>
+                <w:webHidden/>
+              </w:rPr>
+              <w:instrText>Toc428292281 \h</w:instrText>
+            </w:r>
+            <w:r>
+              <w:rPr>
+                <w:noProof/>
+                <w:webHidden/>
+                <w:rtl/>
+              </w:rPr>
+              <w:instrText xml:space="preserve"> </w:instrText>
+            </w:r>
+            <w:r>
+              <w:rPr>
+                <w:rStyle w:val="Hyperlink"/>
+                <w:noProof/>
+                <w:rtl/>
+              </w:rPr>
+            </w:r>
+            <w:r>
+              <w:rPr>
+                <w:rStyle w:val="Hyperlink"/>
+                <w:noProof/>
+                <w:rtl/>
+              </w:rPr>
+              <w:fldChar w:fldCharType="separate"/>
+            </w:r>
+            <w:r>
+              <w:rPr>
+                <w:noProof/>
+                <w:webHidden/>
+                <w:rtl/>
               </w:rPr>
               <w:t>10</w:t>
+            </w:r>
+            <w:r>
+              <w:rPr>
+                <w:rStyle w:val="Hyperlink"/>
+                <w:noProof/>
+                <w:rtl/>
+              </w:rPr>
+              <w:fldChar w:fldCharType="end"/>
             </w:r>
           </w:hyperlink>
         </w:p>
@@ -1817,7 +1956,7 @@
               <w:rtl/>
             </w:rPr>
           </w:pPr>
-          <w:hyperlink w:anchor="_Toc428221435" w:history="1">
+          <w:hyperlink w:anchor="_Toc428292282" w:history="1">
             <w:r>
               <w:rPr>
                 <w:rStyle w:val="Hyperlink"/>
@@ -1887,8 +2026,78 @@
               <w:rPr>
                 <w:rStyle w:val="Hyperlink"/>
                 <w:noProof/>
-              </w:rPr>
-              <w:t>11</w:t>
+                <w:rtl/>
+              </w:rPr>
+              <w:fldChar w:fldCharType="begin"/>
+            </w:r>
+            <w:r>
+              <w:rPr>
+                <w:noProof/>
+                <w:webHidden/>
+                <w:rtl/>
+              </w:rPr>
+              <w:instrText xml:space="preserve"> </w:instrText>
+            </w:r>
+            <w:r>
+              <w:rPr>
+                <w:noProof/>
+                <w:webHidden/>
+              </w:rPr>
+              <w:instrText>PAGEREF</w:instrText>
+            </w:r>
+            <w:r>
+              <w:rPr>
+                <w:noProof/>
+                <w:webHidden/>
+                <w:rtl/>
+              </w:rPr>
+              <w:instrText xml:space="preserve"> _</w:instrText>
+            </w:r>
+            <w:r>
+              <w:rPr>
+                <w:noProof/>
+                <w:webHidden/>
+              </w:rPr>
+              <w:instrText>Toc428292282 \h</w:instrText>
+            </w:r>
+            <w:r>
+              <w:rPr>
+                <w:noProof/>
+                <w:webHidden/>
+                <w:rtl/>
+              </w:rPr>
+              <w:instrText xml:space="preserve"> </w:instrText>
+            </w:r>
+            <w:r>
+              <w:rPr>
+                <w:rStyle w:val="Hyperlink"/>
+                <w:noProof/>
+                <w:rtl/>
+              </w:rPr>
+            </w:r>
+            <w:r>
+              <w:rPr>
+                <w:rStyle w:val="Hyperlink"/>
+                <w:noProof/>
+                <w:rtl/>
+              </w:rPr>
+              <w:fldChar w:fldCharType="separate"/>
+            </w:r>
+            <w:r>
+              <w:rPr>
+                <w:noProof/>
+                <w:webHidden/>
+                <w:rtl/>
+              </w:rPr>
+              <w:t>12</w:t>
+            </w:r>
+            <w:r>
+              <w:rPr>
+                <w:rStyle w:val="Hyperlink"/>
+                <w:noProof/>
+                <w:rtl/>
+              </w:rPr>
+              <w:fldChar w:fldCharType="end"/>
             </w:r>
           </w:hyperlink>
         </w:p>
@@ -1905,7 +2114,7 @@
               <w:rtl/>
             </w:rPr>
           </w:pPr>
-          <w:hyperlink w:anchor="_Toc428221436" w:history="1">
+          <w:hyperlink w:anchor="_Toc428292283" w:history="1">
             <w:r>
               <w:rPr>
                 <w:rStyle w:val="Hyperlink"/>
@@ -1977,8 +2186,78 @@
               <w:rPr>
                 <w:rStyle w:val="Hyperlink"/>
                 <w:noProof/>
+                <w:rtl/>
+              </w:rPr>
+              <w:fldChar w:fldCharType="begin"/>
+            </w:r>
+            <w:r>
+              <w:rPr>
+                <w:noProof/>
+                <w:webHidden/>
+                <w:rtl/>
+              </w:rPr>
+              <w:instrText xml:space="preserve"> </w:instrText>
+            </w:r>
+            <w:r>
+              <w:rPr>
+                <w:noProof/>
+                <w:webHidden/>
+              </w:rPr>
+              <w:instrText>PAGEREF</w:instrText>
+            </w:r>
+            <w:r>
+              <w:rPr>
+                <w:noProof/>
+                <w:webHidden/>
+                <w:rtl/>
+              </w:rPr>
+              <w:instrText xml:space="preserve"> _</w:instrText>
+            </w:r>
+            <w:r>
+              <w:rPr>
+                <w:noProof/>
+                <w:webHidden/>
+              </w:rPr>
+              <w:instrText>Toc428292283 \h</w:instrText>
+            </w:r>
+            <w:r>
+              <w:rPr>
+                <w:noProof/>
+                <w:webHidden/>
+                <w:rtl/>
+              </w:rPr>
+              <w:instrText xml:space="preserve"> </w:instrText>
+            </w:r>
+            <w:r>
+              <w:rPr>
+                <w:rStyle w:val="Hyperlink"/>
+                <w:noProof/>
+                <w:rtl/>
+              </w:rPr>
+            </w:r>
+            <w:r>
+              <w:rPr>
+                <w:rStyle w:val="Hyperlink"/>
+                <w:noProof/>
+                <w:rtl/>
+              </w:rPr>
+              <w:fldChar w:fldCharType="separate"/>
+            </w:r>
+            <w:r>
+              <w:rPr>
+                <w:noProof/>
+                <w:webHidden/>
+                <w:rtl/>
               </w:rPr>
               <w:t>12</w:t>
+            </w:r>
+            <w:r>
+              <w:rPr>
+                <w:rStyle w:val="Hyperlink"/>
+                <w:noProof/>
+                <w:rtl/>
+              </w:rPr>
+              <w:fldChar w:fldCharType="end"/>
             </w:r>
           </w:hyperlink>
         </w:p>
@@ -1995,7 +2274,7 @@
               <w:rtl/>
             </w:rPr>
           </w:pPr>
-          <w:hyperlink w:anchor="_Toc428221437" w:history="1">
+          <w:hyperlink w:anchor="_Toc428292284" w:history="1">
             <w:r>
               <w:rPr>
                 <w:rStyle w:val="Hyperlink"/>
@@ -2067,8 +2346,78 @@
               <w:rPr>
                 <w:rStyle w:val="Hyperlink"/>
                 <w:noProof/>
-              </w:rPr>
-              <w:t>13</w:t>
+                <w:rtl/>
+              </w:rPr>
+              <w:fldChar w:fldCharType="begin"/>
+            </w:r>
+            <w:r>
+              <w:rPr>
+                <w:noProof/>
+                <w:webHidden/>
+                <w:rtl/>
+              </w:rPr>
+              <w:instrText xml:space="preserve"> </w:instrText>
+            </w:r>
+            <w:r>
+              <w:rPr>
+                <w:noProof/>
+                <w:webHidden/>
+              </w:rPr>
+              <w:instrText>PAGEREF</w:instrText>
+            </w:r>
+            <w:r>
+              <w:rPr>
+                <w:noProof/>
+                <w:webHidden/>
+                <w:rtl/>
+              </w:rPr>
+              <w:instrText xml:space="preserve"> _</w:instrText>
+            </w:r>
+            <w:r>
+              <w:rPr>
+                <w:noProof/>
+                <w:webHidden/>
+              </w:rPr>
+              <w:instrText>Toc428292284 \h</w:instrText>
+            </w:r>
+            <w:r>
+              <w:rPr>
+                <w:noProof/>
+                <w:webHidden/>
+                <w:rtl/>
+              </w:rPr>
+              <w:instrText xml:space="preserve"> </w:instrText>
+            </w:r>
+            <w:r>
+              <w:rPr>
+                <w:rStyle w:val="Hyperlink"/>
+                <w:noProof/>
+                <w:rtl/>
+              </w:rPr>
+            </w:r>
+            <w:r>
+              <w:rPr>
+                <w:rStyle w:val="Hyperlink"/>
+                <w:noProof/>
+                <w:rtl/>
+              </w:rPr>
+              <w:fldChar w:fldCharType="separate"/>
+            </w:r>
+            <w:r>
+              <w:rPr>
+                <w:noProof/>
+                <w:webHidden/>
+                <w:rtl/>
+              </w:rPr>
+              <w:t>14</w:t>
+            </w:r>
+            <w:r>
+              <w:rPr>
+                <w:rStyle w:val="Hyperlink"/>
+                <w:noProof/>
+                <w:rtl/>
+              </w:rPr>
+              <w:fldChar w:fldCharType="end"/>
             </w:r>
           </w:hyperlink>
         </w:p>
@@ -2085,7 +2434,7 @@
               <w:rtl/>
             </w:rPr>
           </w:pPr>
-          <w:hyperlink w:anchor="_Toc428221438" w:history="1">
+          <w:hyperlink w:anchor="_Toc428292285" w:history="1">
             <w:r>
               <w:rPr>
                 <w:rStyle w:val="Hyperlink"/>
@@ -2139,8 +2488,78 @@
               <w:rPr>
                 <w:rStyle w:val="Hyperlink"/>
                 <w:noProof/>
+                <w:rtl/>
+              </w:rPr>
+              <w:fldChar w:fldCharType="begin"/>
+            </w:r>
+            <w:r>
+              <w:rPr>
+                <w:noProof/>
+                <w:webHidden/>
+                <w:rtl/>
+              </w:rPr>
+              <w:instrText xml:space="preserve"> </w:instrText>
+            </w:r>
+            <w:r>
+              <w:rPr>
+                <w:noProof/>
+                <w:webHidden/>
+              </w:rPr>
+              <w:instrText>PAGEREF</w:instrText>
+            </w:r>
+            <w:r>
+              <w:rPr>
+                <w:noProof/>
+                <w:webHidden/>
+                <w:rtl/>
+              </w:rPr>
+              <w:instrText xml:space="preserve"> _</w:instrText>
+            </w:r>
+            <w:r>
+              <w:rPr>
+                <w:noProof/>
+                <w:webHidden/>
+              </w:rPr>
+              <w:instrText>Toc428292285 \h</w:instrText>
+            </w:r>
+            <w:r>
+              <w:rPr>
+                <w:noProof/>
+                <w:webHidden/>
+                <w:rtl/>
+              </w:rPr>
+              <w:instrText xml:space="preserve"> </w:instrText>
+            </w:r>
+            <w:r>
+              <w:rPr>
+                <w:rStyle w:val="Hyperlink"/>
+                <w:noProof/>
+                <w:rtl/>
+              </w:rPr>
+            </w:r>
+            <w:r>
+              <w:rPr>
+                <w:rStyle w:val="Hyperlink"/>
+                <w:noProof/>
+                <w:rtl/>
+              </w:rPr>
+              <w:fldChar w:fldCharType="separate"/>
+            </w:r>
+            <w:r>
+              <w:rPr>
+                <w:noProof/>
+                <w:webHidden/>
+                <w:rtl/>
               </w:rPr>
               <w:t>14</w:t>
+            </w:r>
+            <w:r>
+              <w:rPr>
+                <w:rStyle w:val="Hyperlink"/>
+                <w:noProof/>
+                <w:rtl/>
+              </w:rPr>
+              <w:fldChar w:fldCharType="end"/>
             </w:r>
           </w:hyperlink>
         </w:p>
@@ -2156,7 +2575,7 @@
               <w:rtl/>
             </w:rPr>
           </w:pPr>
-          <w:hyperlink w:anchor="_Toc428221439" w:history="1">
+          <w:hyperlink w:anchor="_Toc428292286" w:history="1">
             <w:r>
               <w:rPr>
                 <w:rStyle w:val="Hyperlink"/>
@@ -2210,8 +2629,78 @@
               <w:rPr>
                 <w:rStyle w:val="Hyperlink"/>
                 <w:noProof/>
+                <w:rtl/>
+              </w:rPr>
+              <w:fldChar w:fldCharType="begin"/>
+            </w:r>
+            <w:r>
+              <w:rPr>
+                <w:noProof/>
+                <w:webHidden/>
+                <w:rtl/>
+              </w:rPr>
+              <w:instrText xml:space="preserve"> </w:instrText>
+            </w:r>
+            <w:r>
+              <w:rPr>
+                <w:noProof/>
+                <w:webHidden/>
+              </w:rPr>
+              <w:instrText>PAGEREF</w:instrText>
+            </w:r>
+            <w:r>
+              <w:rPr>
+                <w:noProof/>
+                <w:webHidden/>
+                <w:rtl/>
+              </w:rPr>
+              <w:instrText xml:space="preserve"> _</w:instrText>
+            </w:r>
+            <w:r>
+              <w:rPr>
+                <w:noProof/>
+                <w:webHidden/>
+              </w:rPr>
+              <w:instrText>Toc428292286 \h</w:instrText>
+            </w:r>
+            <w:r>
+              <w:rPr>
+                <w:noProof/>
+                <w:webHidden/>
+                <w:rtl/>
+              </w:rPr>
+              <w:instrText xml:space="preserve"> </w:instrText>
+            </w:r>
+            <w:r>
+              <w:rPr>
+                <w:rStyle w:val="Hyperlink"/>
+                <w:noProof/>
+                <w:rtl/>
+              </w:rPr>
+            </w:r>
+            <w:r>
+              <w:rPr>
+                <w:rStyle w:val="Hyperlink"/>
+                <w:noProof/>
+                <w:rtl/>
+              </w:rPr>
+              <w:fldChar w:fldCharType="separate"/>
+            </w:r>
+            <w:r>
+              <w:rPr>
+                <w:noProof/>
+                <w:webHidden/>
+                <w:rtl/>
               </w:rPr>
               <w:t>16</w:t>
+            </w:r>
+            <w:r>
+              <w:rPr>
+                <w:rStyle w:val="Hyperlink"/>
+                <w:noProof/>
+                <w:rtl/>
+              </w:rPr>
+              <w:fldChar w:fldCharType="end"/>
             </w:r>
           </w:hyperlink>
         </w:p>
@@ -2227,7 +2716,7 @@
               <w:rtl/>
             </w:rPr>
           </w:pPr>
-          <w:hyperlink w:anchor="_Toc428221440" w:history="1">
+          <w:hyperlink w:anchor="_Toc428292287" w:history="1">
             <w:r>
               <w:rPr>
                 <w:rStyle w:val="Hyperlink"/>
@@ -2247,8 +2736,204 @@
               <w:rPr>
                 <w:rStyle w:val="Hyperlink"/>
                 <w:noProof/>
+                <w:rtl/>
+              </w:rPr>
+              <w:fldChar w:fldCharType="begin"/>
+            </w:r>
+            <w:r>
+              <w:rPr>
+                <w:noProof/>
+                <w:webHidden/>
+                <w:rtl/>
+              </w:rPr>
+              <w:instrText xml:space="preserve"> </w:instrText>
+            </w:r>
+            <w:r>
+              <w:rPr>
+                <w:noProof/>
+                <w:webHidden/>
+              </w:rPr>
+              <w:instrText>PAGEREF</w:instrText>
+            </w:r>
+            <w:r>
+              <w:rPr>
+                <w:noProof/>
+                <w:webHidden/>
+                <w:rtl/>
+              </w:rPr>
+              <w:instrText xml:space="preserve"> _</w:instrText>
+            </w:r>
+            <w:r>
+              <w:rPr>
+                <w:noProof/>
+                <w:webHidden/>
+              </w:rPr>
+              <w:instrText>Toc428292287 \h</w:instrText>
+            </w:r>
+            <w:r>
+              <w:rPr>
+                <w:noProof/>
+                <w:webHidden/>
+                <w:rtl/>
+              </w:rPr>
+              <w:instrText xml:space="preserve"> </w:instrText>
+            </w:r>
+            <w:r>
+              <w:rPr>
+                <w:rStyle w:val="Hyperlink"/>
+                <w:noProof/>
+                <w:rtl/>
+              </w:rPr>
+            </w:r>
+            <w:r>
+              <w:rPr>
+                <w:rStyle w:val="Hyperlink"/>
+                <w:noProof/>
+                <w:rtl/>
+              </w:rPr>
+              <w:fldChar w:fldCharType="separate"/>
+            </w:r>
+            <w:r>
+              <w:rPr>
+                <w:noProof/>
+                <w:webHidden/>
+                <w:rtl/>
               </w:rPr>
               <w:t>18</w:t>
+            </w:r>
+            <w:r>
+              <w:rPr>
+                <w:rStyle w:val="Hyperlink"/>
+                <w:noProof/>
+                <w:rtl/>
+              </w:rPr>
+              <w:fldChar w:fldCharType="end"/>
+            </w:r>
+          </w:hyperlink>
+        </w:p>
+        <w:p>
+          <w:pPr>
+            <w:pStyle w:val="TOC2"/>
+            <w:tabs>
+              <w:tab w:val="right" w:leader="dot" w:pos="8296"/>
+            </w:tabs>
+            <w:rPr>
+              <w:rFonts w:eastAsiaTheme="minorEastAsia" w:cstheme="minorBidi"/>
+              <w:noProof/>
+              <w:rtl/>
+            </w:rPr>
+          </w:pPr>
+          <w:hyperlink w:anchor="_Toc428292288" w:history="1">
+            <w:r>
+              <w:rPr>
+                <w:rStyle w:val="Hyperlink"/>
+                <w:rFonts w:hint="eastAsia"/>
+                <w:noProof/>
+                <w:rtl/>
+              </w:rPr>
+              <w:t>תיאור</w:t>
+            </w:r>
+            <w:r>
+              <w:rPr>
+                <w:rStyle w:val="Hyperlink"/>
+                <w:noProof/>
+                <w:rtl/>
+              </w:rPr>
+              <w:t xml:space="preserve"> </w:t>
+            </w:r>
+            <w:r>
+              <w:rPr>
+                <w:rStyle w:val="Hyperlink"/>
+                <w:rFonts w:hint="eastAsia"/>
+                <w:noProof/>
+                <w:rtl/>
+              </w:rPr>
+              <w:t>הבדיקה</w:t>
+            </w:r>
+            <w:r>
+              <w:rPr>
+                <w:noProof/>
+                <w:webHidden/>
+                <w:rtl/>
+              </w:rPr>
+              <w:tab/>
+            </w:r>
+            <w:r>
+              <w:rPr>
+                <w:rStyle w:val="Hyperlink"/>
+                <w:noProof/>
+                <w:rtl/>
+              </w:rPr>
+              <w:fldChar w:fldCharType="begin"/>
+            </w:r>
+            <w:r>
+              <w:rPr>
+                <w:noProof/>
+                <w:webHidden/>
+                <w:rtl/>
+              </w:rPr>
+              <w:instrText xml:space="preserve"> </w:instrText>
+            </w:r>
+            <w:r>
+              <w:rPr>
+                <w:noProof/>
+                <w:webHidden/>
+              </w:rPr>
+              <w:instrText>PAGEREF</w:instrText>
+            </w:r>
+            <w:r>
+              <w:rPr>
+                <w:noProof/>
+                <w:webHidden/>
+                <w:rtl/>
+              </w:rPr>
+              <w:instrText xml:space="preserve"> _</w:instrText>
+            </w:r>
+            <w:r>
+              <w:rPr>
+                <w:noProof/>
+                <w:webHidden/>
+              </w:rPr>
+              <w:instrText>Toc428292288 \h</w:instrText>
+            </w:r>
+            <w:r>
+              <w:rPr>
+                <w:noProof/>
+                <w:webHidden/>
+                <w:rtl/>
+              </w:rPr>
+              <w:instrText xml:space="preserve"> </w:instrText>
+            </w:r>
+            <w:r>
+              <w:rPr>
+                <w:rStyle w:val="Hyperlink"/>
+                <w:noProof/>
+                <w:rtl/>
+              </w:rPr>
+            </w:r>
+            <w:r>
+              <w:rPr>
+                <w:rStyle w:val="Hyperlink"/>
+                <w:noProof/>
+                <w:rtl/>
+              </w:rPr>
+              <w:fldChar w:fldCharType="separate"/>
+            </w:r>
+            <w:r>
+              <w:rPr>
+                <w:noProof/>
+                <w:webHidden/>
+                <w:rtl/>
+              </w:rPr>
+              <w:t>18</w:t>
+            </w:r>
+            <w:r>
+              <w:rPr>
+                <w:rStyle w:val="Hyperlink"/>
+                <w:noProof/>
+                <w:rtl/>
+              </w:rPr>
+              <w:fldChar w:fldCharType="end"/>
             </w:r>
           </w:hyperlink>
         </w:p>
@@ -2264,7 +2949,7 @@
               <w:rtl/>
             </w:rPr>
           </w:pPr>
-          <w:hyperlink w:anchor="_Toc428221442" w:history="1">
+          <w:hyperlink w:anchor="_Toc428292289" w:history="1">
             <w:r>
               <w:rPr>
                 <w:rStyle w:val="Hyperlink"/>
@@ -2319,11 +3004,79 @@
             <w:r>
               <w:rPr>
                 <w:rStyle w:val="Hyperlink"/>
-                <w:rFonts w:hint="cs"/>
-                <w:noProof/>
+                <w:noProof/>
+                <w:rtl/>
+              </w:rPr>
+              <w:fldChar w:fldCharType="begin"/>
+            </w:r>
+            <w:r>
+              <w:rPr>
+                <w:noProof/>
+                <w:webHidden/>
+                <w:rtl/>
+              </w:rPr>
+              <w:instrText xml:space="preserve"> </w:instrText>
+            </w:r>
+            <w:r>
+              <w:rPr>
+                <w:noProof/>
+                <w:webHidden/>
+              </w:rPr>
+              <w:instrText>PAGEREF</w:instrText>
+            </w:r>
+            <w:r>
+              <w:rPr>
+                <w:noProof/>
+                <w:webHidden/>
+                <w:rtl/>
+              </w:rPr>
+              <w:instrText xml:space="preserve"> _</w:instrText>
+            </w:r>
+            <w:r>
+              <w:rPr>
+                <w:noProof/>
+                <w:webHidden/>
+              </w:rPr>
+              <w:instrText>Toc428292289 \h</w:instrText>
+            </w:r>
+            <w:r>
+              <w:rPr>
+                <w:noProof/>
+                <w:webHidden/>
+                <w:rtl/>
+              </w:rPr>
+              <w:instrText xml:space="preserve"> </w:instrText>
+            </w:r>
+            <w:r>
+              <w:rPr>
+                <w:rStyle w:val="Hyperlink"/>
+                <w:noProof/>
+                <w:rtl/>
+              </w:rPr>
+            </w:r>
+            <w:r>
+              <w:rPr>
+                <w:rStyle w:val="Hyperlink"/>
+                <w:noProof/>
+                <w:rtl/>
+              </w:rPr>
+              <w:fldChar w:fldCharType="separate"/>
+            </w:r>
+            <w:r>
+              <w:rPr>
+                <w:noProof/>
+                <w:webHidden/>
                 <w:rtl/>
               </w:rPr>
               <w:t>20</w:t>
+            </w:r>
+            <w:r>
+              <w:rPr>
+                <w:rStyle w:val="Hyperlink"/>
+                <w:noProof/>
+                <w:rtl/>
+              </w:rPr>
+              <w:fldChar w:fldCharType="end"/>
             </w:r>
           </w:hyperlink>
         </w:p>
@@ -2339,7 +3092,7 @@
               <w:rtl/>
             </w:rPr>
           </w:pPr>
-          <w:hyperlink w:anchor="_Toc428221443" w:history="1">
+          <w:hyperlink w:anchor="_Toc428292290" w:history="1">
             <w:r>
               <w:rPr>
                 <w:rStyle w:val="Hyperlink"/>
@@ -2377,11 +3130,79 @@
             <w:r>
               <w:rPr>
                 <w:rStyle w:val="Hyperlink"/>
-                <w:rFonts w:hint="cs"/>
-                <w:noProof/>
+                <w:noProof/>
+                <w:rtl/>
+              </w:rPr>
+              <w:fldChar w:fldCharType="begin"/>
+            </w:r>
+            <w:r>
+              <w:rPr>
+                <w:noProof/>
+                <w:webHidden/>
+                <w:rtl/>
+              </w:rPr>
+              <w:instrText xml:space="preserve"> </w:instrText>
+            </w:r>
+            <w:r>
+              <w:rPr>
+                <w:noProof/>
+                <w:webHidden/>
+              </w:rPr>
+              <w:instrText>PAGEREF</w:instrText>
+            </w:r>
+            <w:r>
+              <w:rPr>
+                <w:noProof/>
+                <w:webHidden/>
+                <w:rtl/>
+              </w:rPr>
+              <w:instrText xml:space="preserve"> _</w:instrText>
+            </w:r>
+            <w:r>
+              <w:rPr>
+                <w:noProof/>
+                <w:webHidden/>
+              </w:rPr>
+              <w:instrText>Toc428292290 \h</w:instrText>
+            </w:r>
+            <w:r>
+              <w:rPr>
+                <w:noProof/>
+                <w:webHidden/>
+                <w:rtl/>
+              </w:rPr>
+              <w:instrText xml:space="preserve"> </w:instrText>
+            </w:r>
+            <w:r>
+              <w:rPr>
+                <w:rStyle w:val="Hyperlink"/>
+                <w:noProof/>
+                <w:rtl/>
+              </w:rPr>
+            </w:r>
+            <w:r>
+              <w:rPr>
+                <w:rStyle w:val="Hyperlink"/>
+                <w:noProof/>
+                <w:rtl/>
+              </w:rPr>
+              <w:fldChar w:fldCharType="separate"/>
+            </w:r>
+            <w:r>
+              <w:rPr>
+                <w:noProof/>
+                <w:webHidden/>
                 <w:rtl/>
               </w:rPr>
               <w:t>21</w:t>
+            </w:r>
+            <w:r>
+              <w:rPr>
+                <w:rStyle w:val="Hyperlink"/>
+                <w:noProof/>
+                <w:rtl/>
+              </w:rPr>
+              <w:fldChar w:fldCharType="end"/>
             </w:r>
           </w:hyperlink>
         </w:p>
@@ -2397,7 +3218,7 @@
               <w:rtl/>
             </w:rPr>
           </w:pPr>
-          <w:hyperlink w:anchor="_Toc428221444" w:history="1">
+          <w:hyperlink w:anchor="_Toc428292291" w:history="1">
             <w:r>
               <w:rPr>
                 <w:rStyle w:val="Hyperlink"/>
@@ -2452,11 +3273,79 @@
             <w:r>
               <w:rPr>
                 <w:rStyle w:val="Hyperlink"/>
-                <w:rFonts w:hint="cs"/>
-                <w:noProof/>
+                <w:noProof/>
+                <w:rtl/>
+              </w:rPr>
+              <w:fldChar w:fldCharType="begin"/>
+            </w:r>
+            <w:r>
+              <w:rPr>
+                <w:noProof/>
+                <w:webHidden/>
+                <w:rtl/>
+              </w:rPr>
+              <w:instrText xml:space="preserve"> </w:instrText>
+            </w:r>
+            <w:r>
+              <w:rPr>
+                <w:noProof/>
+                <w:webHidden/>
+              </w:rPr>
+              <w:instrText>PAGEREF</w:instrText>
+            </w:r>
+            <w:r>
+              <w:rPr>
+                <w:noProof/>
+                <w:webHidden/>
+                <w:rtl/>
+              </w:rPr>
+              <w:instrText xml:space="preserve"> _</w:instrText>
+            </w:r>
+            <w:r>
+              <w:rPr>
+                <w:noProof/>
+                <w:webHidden/>
+              </w:rPr>
+              <w:instrText>Toc428292291 \h</w:instrText>
+            </w:r>
+            <w:r>
+              <w:rPr>
+                <w:noProof/>
+                <w:webHidden/>
+                <w:rtl/>
+              </w:rPr>
+              <w:instrText xml:space="preserve"> </w:instrText>
+            </w:r>
+            <w:r>
+              <w:rPr>
+                <w:rStyle w:val="Hyperlink"/>
+                <w:noProof/>
+                <w:rtl/>
+              </w:rPr>
+            </w:r>
+            <w:r>
+              <w:rPr>
+                <w:rStyle w:val="Hyperlink"/>
+                <w:noProof/>
+                <w:rtl/>
+              </w:rPr>
+              <w:fldChar w:fldCharType="separate"/>
+            </w:r>
+            <w:r>
+              <w:rPr>
+                <w:noProof/>
+                <w:webHidden/>
                 <w:rtl/>
               </w:rPr>
               <w:t>21</w:t>
+            </w:r>
+            <w:r>
+              <w:rPr>
+                <w:rStyle w:val="Hyperlink"/>
+                <w:noProof/>
+                <w:rtl/>
+              </w:rPr>
+              <w:fldChar w:fldCharType="end"/>
             </w:r>
           </w:hyperlink>
         </w:p>
@@ -2472,7 +3361,7 @@
               <w:rtl/>
             </w:rPr>
           </w:pPr>
-          <w:hyperlink w:anchor="_Toc428221445" w:history="1">
+          <w:hyperlink w:anchor="_Toc428292292" w:history="1">
             <w:r>
               <w:rPr>
                 <w:rStyle w:val="Hyperlink"/>
@@ -2493,11 +3382,79 @@
             <w:r>
               <w:rPr>
                 <w:rStyle w:val="Hyperlink"/>
-                <w:rFonts w:hint="cs"/>
-                <w:noProof/>
+                <w:noProof/>
+                <w:rtl/>
+              </w:rPr>
+              <w:fldChar w:fldCharType="begin"/>
+            </w:r>
+            <w:r>
+              <w:rPr>
+                <w:noProof/>
+                <w:webHidden/>
+                <w:rtl/>
+              </w:rPr>
+              <w:instrText xml:space="preserve"> </w:instrText>
+            </w:r>
+            <w:r>
+              <w:rPr>
+                <w:noProof/>
+                <w:webHidden/>
+              </w:rPr>
+              <w:instrText>PAGEREF</w:instrText>
+            </w:r>
+            <w:r>
+              <w:rPr>
+                <w:noProof/>
+                <w:webHidden/>
+                <w:rtl/>
+              </w:rPr>
+              <w:instrText xml:space="preserve"> _</w:instrText>
+            </w:r>
+            <w:r>
+              <w:rPr>
+                <w:noProof/>
+                <w:webHidden/>
+              </w:rPr>
+              <w:instrText>Toc428292292 \h</w:instrText>
+            </w:r>
+            <w:r>
+              <w:rPr>
+                <w:noProof/>
+                <w:webHidden/>
+                <w:rtl/>
+              </w:rPr>
+              <w:instrText xml:space="preserve"> </w:instrText>
+            </w:r>
+            <w:r>
+              <w:rPr>
+                <w:rStyle w:val="Hyperlink"/>
+                <w:noProof/>
+                <w:rtl/>
+              </w:rPr>
+            </w:r>
+            <w:r>
+              <w:rPr>
+                <w:rStyle w:val="Hyperlink"/>
+                <w:noProof/>
+                <w:rtl/>
+              </w:rPr>
+              <w:fldChar w:fldCharType="separate"/>
+            </w:r>
+            <w:r>
+              <w:rPr>
+                <w:noProof/>
+                <w:webHidden/>
                 <w:rtl/>
               </w:rPr>
               <w:t>22</w:t>
+            </w:r>
+            <w:r>
+              <w:rPr>
+                <w:rStyle w:val="Hyperlink"/>
+                <w:noProof/>
+                <w:rtl/>
+              </w:rPr>
+              <w:fldChar w:fldCharType="end"/>
             </w:r>
           </w:hyperlink>
         </w:p>
@@ -2513,7 +3470,7 @@
               <w:rtl/>
             </w:rPr>
           </w:pPr>
-          <w:hyperlink w:anchor="_Toc428221446" w:history="1">
+          <w:hyperlink w:anchor="_Toc428292293" w:history="1">
             <w:r>
               <w:rPr>
                 <w:rStyle w:val="Hyperlink"/>
@@ -2559,11 +3516,79 @@
             <w:r>
               <w:rPr>
                 <w:rStyle w:val="Hyperlink"/>
-                <w:rFonts w:hint="cs"/>
-                <w:noProof/>
+                <w:noProof/>
+                <w:rtl/>
+              </w:rPr>
+              <w:fldChar w:fldCharType="begin"/>
+            </w:r>
+            <w:r>
+              <w:rPr>
+                <w:noProof/>
+                <w:webHidden/>
+                <w:rtl/>
+              </w:rPr>
+              <w:instrText xml:space="preserve"> </w:instrText>
+            </w:r>
+            <w:r>
+              <w:rPr>
+                <w:noProof/>
+                <w:webHidden/>
+              </w:rPr>
+              <w:instrText>PAGEREF</w:instrText>
+            </w:r>
+            <w:r>
+              <w:rPr>
+                <w:noProof/>
+                <w:webHidden/>
+                <w:rtl/>
+              </w:rPr>
+              <w:instrText xml:space="preserve"> _</w:instrText>
+            </w:r>
+            <w:r>
+              <w:rPr>
+                <w:noProof/>
+                <w:webHidden/>
+              </w:rPr>
+              <w:instrText>Toc428292293 \h</w:instrText>
+            </w:r>
+            <w:r>
+              <w:rPr>
+                <w:noProof/>
+                <w:webHidden/>
+                <w:rtl/>
+              </w:rPr>
+              <w:instrText xml:space="preserve"> </w:instrText>
+            </w:r>
+            <w:r>
+              <w:rPr>
+                <w:rStyle w:val="Hyperlink"/>
+                <w:noProof/>
+                <w:rtl/>
+              </w:rPr>
+            </w:r>
+            <w:r>
+              <w:rPr>
+                <w:rStyle w:val="Hyperlink"/>
+                <w:noProof/>
+                <w:rtl/>
+              </w:rPr>
+              <w:fldChar w:fldCharType="separate"/>
+            </w:r>
+            <w:r>
+              <w:rPr>
+                <w:noProof/>
+                <w:webHidden/>
                 <w:rtl/>
               </w:rPr>
               <w:t>22</w:t>
+            </w:r>
+            <w:r>
+              <w:rPr>
+                <w:rStyle w:val="Hyperlink"/>
+                <w:noProof/>
+                <w:rtl/>
+              </w:rPr>
+              <w:fldChar w:fldCharType="end"/>
             </w:r>
           </w:hyperlink>
         </w:p>
@@ -2579,7 +3604,7 @@
               <w:rtl/>
             </w:rPr>
           </w:pPr>
-          <w:hyperlink w:anchor="_Toc428221447" w:history="1">
+          <w:hyperlink w:anchor="_Toc428292294" w:history="1">
             <w:r>
               <w:rPr>
                 <w:rStyle w:val="Hyperlink"/>
@@ -2632,11 +3657,79 @@
             <w:r>
               <w:rPr>
                 <w:rStyle w:val="Hyperlink"/>
-                <w:rFonts w:hint="cs"/>
-                <w:noProof/>
+                <w:noProof/>
+                <w:rtl/>
+              </w:rPr>
+              <w:fldChar w:fldCharType="begin"/>
+            </w:r>
+            <w:r>
+              <w:rPr>
+                <w:noProof/>
+                <w:webHidden/>
+                <w:rtl/>
+              </w:rPr>
+              <w:instrText xml:space="preserve"> </w:instrText>
+            </w:r>
+            <w:r>
+              <w:rPr>
+                <w:noProof/>
+                <w:webHidden/>
+              </w:rPr>
+              <w:instrText>PAGEREF</w:instrText>
+            </w:r>
+            <w:r>
+              <w:rPr>
+                <w:noProof/>
+                <w:webHidden/>
+                <w:rtl/>
+              </w:rPr>
+              <w:instrText xml:space="preserve"> _</w:instrText>
+            </w:r>
+            <w:r>
+              <w:rPr>
+                <w:noProof/>
+                <w:webHidden/>
+              </w:rPr>
+              <w:instrText>Toc428292294 \h</w:instrText>
+            </w:r>
+            <w:r>
+              <w:rPr>
+                <w:noProof/>
+                <w:webHidden/>
+                <w:rtl/>
+              </w:rPr>
+              <w:instrText xml:space="preserve"> </w:instrText>
+            </w:r>
+            <w:r>
+              <w:rPr>
+                <w:rStyle w:val="Hyperlink"/>
+                <w:noProof/>
+                <w:rtl/>
+              </w:rPr>
+            </w:r>
+            <w:r>
+              <w:rPr>
+                <w:rStyle w:val="Hyperlink"/>
+                <w:noProof/>
+                <w:rtl/>
+              </w:rPr>
+              <w:fldChar w:fldCharType="separate"/>
+            </w:r>
+            <w:r>
+              <w:rPr>
+                <w:noProof/>
+                <w:webHidden/>
                 <w:rtl/>
               </w:rPr>
               <w:t>22</w:t>
+            </w:r>
+            <w:r>
+              <w:rPr>
+                <w:rStyle w:val="Hyperlink"/>
+                <w:noProof/>
+                <w:rtl/>
+              </w:rPr>
+              <w:fldChar w:fldCharType="end"/>
             </w:r>
           </w:hyperlink>
         </w:p>
@@ -2652,7 +3745,7 @@
               <w:rtl/>
             </w:rPr>
           </w:pPr>
-          <w:hyperlink w:anchor="_Toc428221448" w:history="1">
+          <w:hyperlink w:anchor="_Toc428292295" w:history="1">
             <w:r>
               <w:rPr>
                 <w:rStyle w:val="Hyperlink"/>
@@ -2705,11 +3798,79 @@
             <w:r>
               <w:rPr>
                 <w:rStyle w:val="Hyperlink"/>
-                <w:rFonts w:hint="cs"/>
-                <w:noProof/>
+                <w:noProof/>
+                <w:rtl/>
+              </w:rPr>
+              <w:fldChar w:fldCharType="begin"/>
+            </w:r>
+            <w:r>
+              <w:rPr>
+                <w:noProof/>
+                <w:webHidden/>
+                <w:rtl/>
+              </w:rPr>
+              <w:instrText xml:space="preserve"> </w:instrText>
+            </w:r>
+            <w:r>
+              <w:rPr>
+                <w:noProof/>
+                <w:webHidden/>
+              </w:rPr>
+              <w:instrText>PAGEREF</w:instrText>
+            </w:r>
+            <w:r>
+              <w:rPr>
+                <w:noProof/>
+                <w:webHidden/>
+                <w:rtl/>
+              </w:rPr>
+              <w:instrText xml:space="preserve"> _</w:instrText>
+            </w:r>
+            <w:r>
+              <w:rPr>
+                <w:noProof/>
+                <w:webHidden/>
+              </w:rPr>
+              <w:instrText>Toc428292295 \h</w:instrText>
+            </w:r>
+            <w:r>
+              <w:rPr>
+                <w:noProof/>
+                <w:webHidden/>
+                <w:rtl/>
+              </w:rPr>
+              <w:instrText xml:space="preserve"> </w:instrText>
+            </w:r>
+            <w:r>
+              <w:rPr>
+                <w:rStyle w:val="Hyperlink"/>
+                <w:noProof/>
+                <w:rtl/>
+              </w:rPr>
+            </w:r>
+            <w:r>
+              <w:rPr>
+                <w:rStyle w:val="Hyperlink"/>
+                <w:noProof/>
+                <w:rtl/>
+              </w:rPr>
+              <w:fldChar w:fldCharType="separate"/>
+            </w:r>
+            <w:r>
+              <w:rPr>
+                <w:noProof/>
+                <w:webHidden/>
                 <w:rtl/>
               </w:rPr>
               <w:t>22</w:t>
+            </w:r>
+            <w:r>
+              <w:rPr>
+                <w:rStyle w:val="Hyperlink"/>
+                <w:noProof/>
+                <w:rtl/>
+              </w:rPr>
+              <w:fldChar w:fldCharType="end"/>
             </w:r>
           </w:hyperlink>
         </w:p>
@@ -2725,7 +3886,7 @@
               <w:rtl/>
             </w:rPr>
           </w:pPr>
-          <w:hyperlink w:anchor="_Toc428221449" w:history="1">
+          <w:hyperlink w:anchor="_Toc428292296" w:history="1">
             <w:r>
               <w:rPr>
                 <w:rStyle w:val="Hyperlink"/>
@@ -2780,11 +3941,79 @@
             <w:r>
               <w:rPr>
                 <w:rStyle w:val="Hyperlink"/>
-                <w:rFonts w:hint="cs"/>
-                <w:noProof/>
+                <w:noProof/>
+                <w:rtl/>
+              </w:rPr>
+              <w:fldChar w:fldCharType="begin"/>
+            </w:r>
+            <w:r>
+              <w:rPr>
+                <w:noProof/>
+                <w:webHidden/>
+                <w:rtl/>
+              </w:rPr>
+              <w:instrText xml:space="preserve"> </w:instrText>
+            </w:r>
+            <w:r>
+              <w:rPr>
+                <w:noProof/>
+                <w:webHidden/>
+              </w:rPr>
+              <w:instrText>PAGEREF</w:instrText>
+            </w:r>
+            <w:r>
+              <w:rPr>
+                <w:noProof/>
+                <w:webHidden/>
+                <w:rtl/>
+              </w:rPr>
+              <w:instrText xml:space="preserve"> _</w:instrText>
+            </w:r>
+            <w:r>
+              <w:rPr>
+                <w:noProof/>
+                <w:webHidden/>
+              </w:rPr>
+              <w:instrText>Toc428292296 \h</w:instrText>
+            </w:r>
+            <w:r>
+              <w:rPr>
+                <w:noProof/>
+                <w:webHidden/>
+                <w:rtl/>
+              </w:rPr>
+              <w:instrText xml:space="preserve"> </w:instrText>
+            </w:r>
+            <w:r>
+              <w:rPr>
+                <w:rStyle w:val="Hyperlink"/>
+                <w:noProof/>
+                <w:rtl/>
+              </w:rPr>
+            </w:r>
+            <w:r>
+              <w:rPr>
+                <w:rStyle w:val="Hyperlink"/>
+                <w:noProof/>
+                <w:rtl/>
+              </w:rPr>
+              <w:fldChar w:fldCharType="separate"/>
+            </w:r>
+            <w:r>
+              <w:rPr>
+                <w:noProof/>
+                <w:webHidden/>
                 <w:rtl/>
               </w:rPr>
               <w:t>23</w:t>
+            </w:r>
+            <w:r>
+              <w:rPr>
+                <w:rStyle w:val="Hyperlink"/>
+                <w:noProof/>
+                <w:rtl/>
+              </w:rPr>
+              <w:fldChar w:fldCharType="end"/>
             </w:r>
           </w:hyperlink>
         </w:p>
@@ -2800,7 +4029,7 @@
               <w:rtl/>
             </w:rPr>
           </w:pPr>
-          <w:hyperlink w:anchor="_Toc428221450" w:history="1">
+          <w:hyperlink w:anchor="_Toc428292297" w:history="1">
             <w:r>
               <w:rPr>
                 <w:rStyle w:val="Hyperlink"/>
@@ -2838,11 +4067,79 @@
             <w:r>
               <w:rPr>
                 <w:rStyle w:val="Hyperlink"/>
-                <w:rFonts w:hint="cs"/>
-                <w:noProof/>
+                <w:noProof/>
+                <w:rtl/>
+              </w:rPr>
+              <w:fldChar w:fldCharType="begin"/>
+            </w:r>
+            <w:r>
+              <w:rPr>
+                <w:noProof/>
+                <w:webHidden/>
+                <w:rtl/>
+              </w:rPr>
+              <w:instrText xml:space="preserve"> </w:instrText>
+            </w:r>
+            <w:r>
+              <w:rPr>
+                <w:noProof/>
+                <w:webHidden/>
+              </w:rPr>
+              <w:instrText>PAGEREF</w:instrText>
+            </w:r>
+            <w:r>
+              <w:rPr>
+                <w:noProof/>
+                <w:webHidden/>
+                <w:rtl/>
+              </w:rPr>
+              <w:instrText xml:space="preserve"> _</w:instrText>
+            </w:r>
+            <w:r>
+              <w:rPr>
+                <w:noProof/>
+                <w:webHidden/>
+              </w:rPr>
+              <w:instrText>Toc428292297 \h</w:instrText>
+            </w:r>
+            <w:r>
+              <w:rPr>
+                <w:noProof/>
+                <w:webHidden/>
+                <w:rtl/>
+              </w:rPr>
+              <w:instrText xml:space="preserve"> </w:instrText>
+            </w:r>
+            <w:r>
+              <w:rPr>
+                <w:rStyle w:val="Hyperlink"/>
+                <w:noProof/>
+                <w:rtl/>
+              </w:rPr>
+            </w:r>
+            <w:r>
+              <w:rPr>
+                <w:rStyle w:val="Hyperlink"/>
+                <w:noProof/>
+                <w:rtl/>
+              </w:rPr>
+              <w:fldChar w:fldCharType="separate"/>
+            </w:r>
+            <w:r>
+              <w:rPr>
+                <w:noProof/>
+                <w:webHidden/>
                 <w:rtl/>
               </w:rPr>
               <w:t>23</w:t>
+            </w:r>
+            <w:r>
+              <w:rPr>
+                <w:rStyle w:val="Hyperlink"/>
+                <w:noProof/>
+                <w:rtl/>
+              </w:rPr>
+              <w:fldChar w:fldCharType="end"/>
             </w:r>
           </w:hyperlink>
         </w:p>
@@ -2858,7 +4155,7 @@
               <w:rtl/>
             </w:rPr>
           </w:pPr>
-          <w:hyperlink w:anchor="_Toc428221451" w:history="1">
+          <w:hyperlink w:anchor="_Toc428292298" w:history="1">
             <w:r>
               <w:rPr>
                 <w:rStyle w:val="Hyperlink"/>
@@ -2896,11 +4193,79 @@
             <w:r>
               <w:rPr>
                 <w:rStyle w:val="Hyperlink"/>
-                <w:rFonts w:hint="cs"/>
-                <w:noProof/>
-                <w:rtl/>
-              </w:rPr>
-              <w:t>23</w:t>
+                <w:noProof/>
+                <w:rtl/>
+              </w:rPr>
+              <w:fldChar w:fldCharType="begin"/>
+            </w:r>
+            <w:r>
+              <w:rPr>
+                <w:noProof/>
+                <w:webHidden/>
+                <w:rtl/>
+              </w:rPr>
+              <w:instrText xml:space="preserve"> </w:instrText>
+            </w:r>
+            <w:r>
+              <w:rPr>
+                <w:noProof/>
+                <w:webHidden/>
+              </w:rPr>
+              <w:instrText>PAGEREF</w:instrText>
+            </w:r>
+            <w:r>
+              <w:rPr>
+                <w:noProof/>
+                <w:webHidden/>
+                <w:rtl/>
+              </w:rPr>
+              <w:instrText xml:space="preserve"> _</w:instrText>
+            </w:r>
+            <w:r>
+              <w:rPr>
+                <w:noProof/>
+                <w:webHidden/>
+              </w:rPr>
+              <w:instrText>Toc428292298 \h</w:instrText>
+            </w:r>
+            <w:r>
+              <w:rPr>
+                <w:noProof/>
+                <w:webHidden/>
+                <w:rtl/>
+              </w:rPr>
+              <w:instrText xml:space="preserve"> </w:instrText>
+            </w:r>
+            <w:r>
+              <w:rPr>
+                <w:rStyle w:val="Hyperlink"/>
+                <w:noProof/>
+                <w:rtl/>
+              </w:rPr>
+            </w:r>
+            <w:r>
+              <w:rPr>
+                <w:rStyle w:val="Hyperlink"/>
+                <w:noProof/>
+                <w:rtl/>
+              </w:rPr>
+              <w:fldChar w:fldCharType="separate"/>
+            </w:r>
+            <w:r>
+              <w:rPr>
+                <w:noProof/>
+                <w:webHidden/>
+                <w:rtl/>
+              </w:rPr>
+              <w:t>24</w:t>
+            </w:r>
+            <w:r>
+              <w:rPr>
+                <w:rStyle w:val="Hyperlink"/>
+                <w:noProof/>
+                <w:rtl/>
+              </w:rPr>
+              <w:fldChar w:fldCharType="end"/>
             </w:r>
           </w:hyperlink>
         </w:p>
@@ -2960,7 +4325,7 @@
           <w:rtl/>
         </w:rPr>
       </w:pPr>
-      <w:bookmarkStart w:id="1" w:name="_Toc428221424"/>
+      <w:bookmarkStart w:id="1" w:name="_Toc428292272"/>
       <w:r>
         <w:rPr>
           <w:rFonts w:ascii="David" w:hAnsi="David" w:hint="cs"/>
@@ -3491,7 +4856,7 @@
           <w:rtl/>
         </w:rPr>
       </w:pPr>
-      <w:bookmarkStart w:id="2" w:name="_Toc428221425"/>
+      <w:bookmarkStart w:id="2" w:name="_Toc428292273"/>
       <w:r>
         <w:rPr>
           <w:rFonts w:ascii="David" w:hAnsi="David"/>
@@ -3676,7 +5041,6 @@
         <w:t xml:space="preserve">, </w:t>
       </w:r>
       <w:proofErr w:type="spellStart"/>
-      <w:proofErr w:type="gramStart"/>
       <w:r>
         <w:rPr>
           <w:rFonts w:ascii="David" w:hAnsi="David"/>
@@ -3703,15 +5067,7 @@
           <w:rFonts w:ascii="David" w:hAnsi="David"/>
           <w:rtl/>
         </w:rPr>
-        <w:t>.</w:t>
-      </w:r>
-      <w:proofErr w:type="gramEnd"/>
-      <w:r>
-        <w:rPr>
-          <w:rFonts w:ascii="David" w:hAnsi="David"/>
-          <w:rtl/>
-        </w:rPr>
-        <w:t xml:space="preserve"> </w:t>
+        <w:t xml:space="preserve">. </w:t>
       </w:r>
       <w:r>
         <w:rPr>
@@ -4833,11 +6189,19 @@
         </w:rPr>
         <w:t xml:space="preserve">נדגיש כי כלל המסווגים הם דטרמיניסטיים ויחזירו את אותם התוצאות לא משנה באיזה הקשר מחפשים אותם. לכן, כדי למנוע עומס בקשות שעשוי לגרום לחסימות של </w:t>
       </w:r>
-      <w:r>
-        <w:rPr>
-          <w:rFonts w:ascii="David" w:hAnsi="David"/>
-        </w:rPr>
-        <w:t>Facebook\</w:t>
+      <w:proofErr w:type="spellStart"/>
+      <w:r>
+        <w:rPr>
+          <w:rFonts w:ascii="David" w:hAnsi="David"/>
+        </w:rPr>
+        <w:t>Facebook</w:t>
+      </w:r>
+      <w:proofErr w:type="spellEnd"/>
+      <w:r>
+        <w:rPr>
+          <w:rFonts w:ascii="David" w:hAnsi="David"/>
+        </w:rPr>
+        <w:t>\</w:t>
       </w:r>
       <w:proofErr w:type="spellStart"/>
       <w:r>
@@ -5568,7 +6932,7 @@
           <w:rtl/>
         </w:rPr>
       </w:pPr>
-      <w:bookmarkStart w:id="3" w:name="_Toc428221426"/>
+      <w:bookmarkStart w:id="3" w:name="_Toc428292274"/>
       <w:r>
         <w:rPr>
           <w:rFonts w:ascii="David" w:hAnsi="David"/>
@@ -5591,7 +6955,7 @@
           <w:rtl/>
         </w:rPr>
       </w:pPr>
-      <w:bookmarkStart w:id="4" w:name="_Toc428221427"/>
+      <w:bookmarkStart w:id="4" w:name="_Toc428292275"/>
       <w:r>
         <w:rPr>
           <w:rFonts w:ascii="David" w:hAnsi="David"/>
@@ -5630,7 +6994,6 @@
           <w:rtl/>
         </w:rPr>
       </w:pPr>
-      <w:proofErr w:type="gramStart"/>
       <w:r>
         <w:rPr>
           <w:rFonts w:ascii="David" w:hAnsi="David"/>
@@ -5655,15 +7018,7 @@
           <w:rFonts w:ascii="David" w:hAnsi="David"/>
           <w:rtl/>
         </w:rPr>
-        <w:t xml:space="preserve"> חינמי וללא הגבלות נראות לעין.</w:t>
-      </w:r>
-      <w:proofErr w:type="gramEnd"/>
-      <w:r>
-        <w:rPr>
-          <w:rFonts w:ascii="David" w:hAnsi="David"/>
-          <w:rtl/>
-        </w:rPr>
-        <w:t xml:space="preserve"> בניגוד לחיפוש של גוגל, לא חוזרת ממנו רשימה של לינקים, כי אם ישויות מסוגים אחרים (ייתכן שלא יחזרו כולם, ואפילו לרוב זה המצב)-</w:t>
+        <w:t xml:space="preserve"> חינמי וללא הגבלות נראות לעין. בניגוד לחיפוש של גוגל, לא חוזרת ממנו רשימה של לינקים, כי אם ישויות מסוגים אחרים (ייתכן שלא יחזרו כולם, ואפילו לרוב זה המצב)-</w:t>
       </w:r>
     </w:p>
     <w:p>
@@ -5677,7 +7032,6 @@
           <w:rFonts w:ascii="David" w:hAnsi="David"/>
         </w:rPr>
       </w:pPr>
-      <w:proofErr w:type="gramStart"/>
       <w:r>
         <w:rPr>
           <w:rFonts w:ascii="David" w:hAnsi="David"/>
@@ -5689,15 +7043,7 @@
           <w:rFonts w:ascii="David" w:hAnsi="David"/>
           <w:rtl/>
         </w:rPr>
-        <w:t>-</w:t>
-      </w:r>
-      <w:proofErr w:type="gramEnd"/>
-      <w:r>
-        <w:rPr>
-          <w:rFonts w:ascii="David" w:hAnsi="David"/>
-          <w:rtl/>
-        </w:rPr>
-        <w:t xml:space="preserve"> תיאור כללי של המונח. לעיתים, הפסקה הראשונה מתוך ערך הוויקיפדיה המתאים</w:t>
+        <w:t>- תיאור כללי של המונח. לעיתים, הפסקה הראשונה מתוך ערך הוויקיפדיה המתאים</w:t>
       </w:r>
     </w:p>
     <w:p>
@@ -5786,14 +7132,12 @@
           <w:rFonts w:ascii="David" w:hAnsi="David"/>
         </w:rPr>
       </w:pPr>
-      <w:proofErr w:type="gramStart"/>
       <w:r>
         <w:rPr>
           <w:rFonts w:ascii="David" w:hAnsi="David"/>
         </w:rPr>
         <w:t>related</w:t>
       </w:r>
-      <w:proofErr w:type="gramEnd"/>
       <w:r>
         <w:rPr>
           <w:rFonts w:ascii="David" w:hAnsi="David"/>
@@ -6276,7 +7620,7 @@
           <w:rtl/>
         </w:rPr>
       </w:pPr>
-      <w:bookmarkStart w:id="5" w:name="_Toc428221428"/>
+      <w:bookmarkStart w:id="5" w:name="_Toc428292276"/>
       <w:r>
         <w:rPr>
           <w:rFonts w:ascii="David" w:hAnsi="David"/>
@@ -6412,14 +7756,12 @@
         </w:rPr>
         <w:t xml:space="preserve">, נגיע לפסקת מידע ייעודית לגבי החברה. מעניין עוד יותר, שאם נחפש מילה אחרת בתוספת </w:t>
       </w:r>
-      <w:proofErr w:type="spellStart"/>
       <w:r>
         <w:rPr>
           <w:rFonts w:ascii="David" w:hAnsi="David"/>
         </w:rPr>
         <w:t>Inc</w:t>
       </w:r>
-      <w:proofErr w:type="spellEnd"/>
       <w:r>
         <w:rPr>
           <w:rFonts w:ascii="David" w:hAnsi="David"/>
@@ -6480,14 +7822,12 @@
         </w:rPr>
         <w:t xml:space="preserve">מונח שכאשר מצרפים לו מילת מפתח כמו </w:t>
       </w:r>
-      <w:proofErr w:type="spellStart"/>
       <w:r>
         <w:rPr>
           <w:rFonts w:ascii="David" w:hAnsi="David"/>
         </w:rPr>
         <w:t>inc</w:t>
       </w:r>
-      <w:proofErr w:type="spellEnd"/>
       <w:r>
         <w:rPr>
           <w:rFonts w:ascii="David" w:hAnsi="David"/>
@@ -6539,7 +7879,7 @@
           <w:rtl/>
         </w:rPr>
       </w:pPr>
-      <w:bookmarkStart w:id="6" w:name="_Toc428221429"/>
+      <w:bookmarkStart w:id="6" w:name="_Toc428292277"/>
       <w:r>
         <w:rPr>
           <w:rFonts w:ascii="David" w:hAnsi="David"/>
@@ -6603,23 +7943,7 @@
           <w:rFonts w:ascii="David" w:hAnsi="David"/>
           <w:rtl/>
         </w:rPr>
-        <w:t xml:space="preserve">(במגוון נרחב של </w:t>
-      </w:r>
-      <w:proofErr w:type="gramStart"/>
-      <w:r>
-        <w:rPr>
-          <w:rFonts w:ascii="David" w:hAnsi="David"/>
-          <w:rtl/>
-        </w:rPr>
-        <w:t>שפות )</w:t>
-      </w:r>
-      <w:proofErr w:type="gramEnd"/>
-      <w:r>
-        <w:rPr>
-          <w:rFonts w:ascii="David" w:hAnsi="David"/>
-          <w:rtl/>
-        </w:rPr>
-        <w:t xml:space="preserve"> </w:t>
+        <w:t xml:space="preserve">(במגוון נרחב של שפות ) </w:t>
       </w:r>
       <w:r>
         <w:rPr>
@@ -6670,14 +7994,12 @@
           <w:rFonts w:ascii="David" w:hAnsi="David"/>
         </w:rPr>
       </w:pPr>
-      <w:proofErr w:type="gramStart"/>
       <w:r>
         <w:rPr>
           <w:rFonts w:ascii="David" w:hAnsi="David"/>
         </w:rPr>
         <w:t>page</w:t>
       </w:r>
-      <w:proofErr w:type="gramEnd"/>
       <w:r>
         <w:rPr>
           <w:rFonts w:ascii="David" w:hAnsi="David"/>
@@ -6742,14 +8064,12 @@
           <w:rFonts w:ascii="David" w:hAnsi="David"/>
         </w:rPr>
       </w:pPr>
-      <w:proofErr w:type="gramStart"/>
       <w:r>
         <w:rPr>
           <w:rFonts w:ascii="David" w:hAnsi="David"/>
         </w:rPr>
         <w:t>user</w:t>
       </w:r>
-      <w:proofErr w:type="gramEnd"/>
       <w:r>
         <w:rPr>
           <w:rFonts w:ascii="David" w:hAnsi="David"/>
@@ -6873,7 +8193,6 @@
           <w:rFonts w:ascii="David" w:hAnsi="David"/>
         </w:rPr>
       </w:pPr>
-      <w:proofErr w:type="gramStart"/>
       <w:r>
         <w:rPr>
           <w:rFonts w:ascii="David" w:hAnsi="David"/>
@@ -6886,7 +8205,6 @@
         </w:rPr>
         <w:t>lace</w:t>
       </w:r>
-      <w:proofErr w:type="gramEnd"/>
       <w:r>
         <w:rPr>
           <w:rFonts w:ascii="David" w:hAnsi="David"/>
@@ -7519,7 +8837,7 @@
           <w:rFonts w:ascii="David" w:hAnsi="David"/>
         </w:rPr>
       </w:pPr>
-      <w:bookmarkStart w:id="7" w:name="_Toc428221430"/>
+      <w:bookmarkStart w:id="7" w:name="_Toc428292278"/>
       <w:r>
         <w:rPr>
           <w:rFonts w:ascii="David" w:hAnsi="David"/>
@@ -7738,7 +9056,7 @@
           <w:rtl/>
         </w:rPr>
       </w:pPr>
-      <w:bookmarkStart w:id="8" w:name="_Toc428221431"/>
+      <w:bookmarkStart w:id="8" w:name="_Toc428292279"/>
       <w:r>
         <w:rPr>
           <w:rFonts w:ascii="David" w:hAnsi="David"/>
@@ -8021,6 +9339,7 @@
         </w:rPr>
         <w:t xml:space="preserve"> או </w:t>
       </w:r>
+      <w:proofErr w:type="spellStart"/>
       <w:r>
         <w:rPr>
           <w:rFonts w:ascii="David" w:hAnsi="David"/>
@@ -8033,6 +9352,7 @@
         </w:rPr>
         <w:t>acebook</w:t>
       </w:r>
+      <w:proofErr w:type="spellEnd"/>
       <w:r>
         <w:rPr>
           <w:rFonts w:ascii="David" w:hAnsi="David"/>
@@ -8333,7 +9653,7 @@
           <w:rtl/>
         </w:rPr>
       </w:pPr>
-      <w:bookmarkStart w:id="9" w:name="_Toc428221433"/>
+      <w:bookmarkStart w:id="9" w:name="_Toc428292280"/>
       <w:r>
         <w:lastRenderedPageBreak/>
         <w:t>Training</w:t>
@@ -8497,7 +9817,7 @@
         <w:tblStyle w:val="TableGrid"/>
         <w:bidiVisual/>
         <w:tblW w:w="9466" w:type="dxa"/>
-        <w:tblLook w:val="04A0" w:firstRow="1" w:lastRow="0" w:firstColumn="1" w:lastColumn="0" w:noHBand="0" w:noVBand="1"/>
+        <w:tblLook w:val="04A0"/>
       </w:tblPr>
       <w:tblGrid>
         <w:gridCol w:w="2048"/>
@@ -9703,7 +11023,7 @@
         <w:tblStyle w:val="TableGrid"/>
         <w:bidiVisual/>
         <w:tblW w:w="0" w:type="auto"/>
-        <w:tblLook w:val="04A0" w:firstRow="1" w:lastRow="0" w:firstColumn="1" w:lastColumn="0" w:noHBand="0" w:noVBand="1"/>
+        <w:tblLook w:val="04A0"/>
       </w:tblPr>
       <w:tblGrid>
         <w:gridCol w:w="2840"/>
@@ -10075,7 +11395,7 @@
           <w:rtl/>
         </w:rPr>
       </w:pPr>
-      <w:bookmarkStart w:id="10" w:name="_Toc428221434"/>
+      <w:bookmarkStart w:id="10" w:name="_Toc428292281"/>
       <w:r>
         <w:rPr>
           <w:rFonts w:hint="cs"/>
@@ -10201,7 +11521,7 @@
         <w:bidiVisual/>
         <w:tblW w:w="9640" w:type="dxa"/>
         <w:tblInd w:w="-517" w:type="dxa"/>
-        <w:tblLook w:val="04A0" w:firstRow="1" w:lastRow="0" w:firstColumn="1" w:lastColumn="0" w:noHBand="0" w:noVBand="1"/>
+        <w:tblLook w:val="04A0"/>
       </w:tblPr>
       <w:tblGrid>
         <w:gridCol w:w="864"/>
@@ -12578,14 +13898,14 @@
           <w:rtl/>
         </w:rPr>
         <w:drawing>
-          <wp:inline distT="0" distB="0" distL="0" distR="0" wp14:anchorId="5969C699" wp14:editId="49F4C142">
+          <wp:inline distT="0" distB="0" distL="0" distR="0">
             <wp:extent cx="5990590" cy="1645920"/>
             <wp:effectExtent l="0" t="0" r="0" b="0"/>
-            <wp:docPr id="3" name="Chart 3" title="Accuracy"/>
+            <wp:docPr id="3" name="Chart 3"/>
             <wp:cNvGraphicFramePr/>
             <a:graphic xmlns:a="http://schemas.openxmlformats.org/drawingml/2006/main">
               <a:graphicData uri="http://schemas.openxmlformats.org/drawingml/2006/chart">
-                <c:chart xmlns:c="http://schemas.openxmlformats.org/drawingml/2006/chart" xmlns:r="http://schemas.openxmlformats.org/officeDocument/2006/relationships" r:id="rId9"/>
+                <c:chart xmlns:c="http://schemas.openxmlformats.org/drawingml/2006/chart" xmlns:r="http://schemas.openxmlformats.org/officeDocument/2006/relationships" r:id="rId8"/>
               </a:graphicData>
             </a:graphic>
           </wp:inline>
@@ -12664,14 +13984,14 @@
         <w:t>ה-</w:t>
       </w:r>
       <w:r>
-        <w:t>precision</w:t>
-      </w:r>
-      <w:r>
-        <w:rPr>
-          <w:rFonts w:hint="cs"/>
-          <w:rtl/>
-        </w:rPr>
-        <w:t xml:space="preserve"> הכללי בקושי מושפע משינויים אלו, משום שסה"כ כמות המילים הרגילות גדולה בהרבה מכמות השמות בקורפוס.</w:t>
+        <w:t>accuracy</w:t>
+      </w:r>
+      <w:r>
+        <w:rPr>
+          <w:rFonts w:hint="cs"/>
+          <w:rtl/>
+        </w:rPr>
+        <w:t xml:space="preserve"> בקושי מושפע משינויים אלו, משום שסה"כ כמות המילים הרגילות גדולה בהרבה מכמות השמות בקורפוס.</w:t>
       </w:r>
     </w:p>
     <w:p>
@@ -12709,7 +14029,6 @@
         </w:rPr>
       </w:pPr>
       <w:proofErr w:type="spellStart"/>
-      <w:proofErr w:type="gramStart"/>
       <w:r>
         <w:rPr>
           <w:rFonts w:ascii="David" w:hAnsi="David"/>
@@ -12717,7 +14036,6 @@
         <w:t>duckduckgo</w:t>
       </w:r>
       <w:proofErr w:type="spellEnd"/>
-      <w:proofErr w:type="gramEnd"/>
       <w:r>
         <w:rPr>
           <w:rFonts w:ascii="David" w:hAnsi="David"/>
@@ -13218,7 +14536,7 @@
         <w:bidiVisual/>
         <w:tblW w:w="10588" w:type="dxa"/>
         <w:tblInd w:w="-800" w:type="dxa"/>
-        <w:tblLook w:val="04A0" w:firstRow="1" w:lastRow="0" w:firstColumn="1" w:lastColumn="0" w:noHBand="0" w:noVBand="1"/>
+        <w:tblLook w:val="04A0"/>
       </w:tblPr>
       <w:tblGrid>
         <w:gridCol w:w="1053"/>
@@ -14693,7 +16011,7 @@
             <wp:cNvGraphicFramePr/>
             <a:graphic xmlns:a="http://schemas.openxmlformats.org/drawingml/2006/main">
               <a:graphicData uri="http://schemas.openxmlformats.org/drawingml/2006/chart">
-                <c:chart xmlns:c="http://schemas.openxmlformats.org/drawingml/2006/chart" xmlns:r="http://schemas.openxmlformats.org/officeDocument/2006/relationships" r:id="rId10"/>
+                <c:chart xmlns:c="http://schemas.openxmlformats.org/drawingml/2006/chart" xmlns:r="http://schemas.openxmlformats.org/officeDocument/2006/relationships" r:id="rId9"/>
               </a:graphicData>
             </a:graphic>
           </wp:inline>
@@ -14719,12 +16037,13 @@
           <w:rtl/>
         </w:rPr>
       </w:pPr>
-      <w:bookmarkStart w:id="11" w:name="_Toc428221435"/>
-      <w:r>
-        <w:rPr>
-          <w:rFonts w:hint="cs"/>
-          <w:rtl/>
-        </w:rPr>
+      <w:bookmarkStart w:id="11" w:name="_Toc428292282"/>
+      <w:r>
+        <w:rPr>
+          <w:rFonts w:hint="cs"/>
+          <w:rtl/>
+        </w:rPr>
+        <w:lastRenderedPageBreak/>
         <w:t xml:space="preserve">מסווג </w:t>
       </w:r>
       <w:r>
@@ -14833,7 +16152,7 @@
         <w:tblStyle w:val="TableGrid"/>
         <w:bidiVisual/>
         <w:tblW w:w="8183" w:type="dxa"/>
-        <w:tblLook w:val="04A0" w:firstRow="1" w:lastRow="0" w:firstColumn="1" w:lastColumn="0" w:noHBand="0" w:noVBand="1"/>
+        <w:tblLook w:val="04A0"/>
       </w:tblPr>
       <w:tblGrid>
         <w:gridCol w:w="1053"/>
@@ -16315,7 +17634,7 @@
           <w:rtl/>
         </w:rPr>
       </w:pPr>
-      <w:bookmarkStart w:id="12" w:name="_Toc428221436"/>
+      <w:bookmarkStart w:id="12" w:name="_Toc428292283"/>
       <w:r>
         <w:rPr>
           <w:rFonts w:hint="cs"/>
@@ -16531,85 +17850,92 @@
           <w:rFonts w:hint="cs"/>
           <w:rtl/>
         </w:rPr>
+        <w:t xml:space="preserve">סף </w:t>
+      </w:r>
+      <w:r>
+        <w:rPr>
+          <w:rFonts w:hint="cs"/>
+          <w:rtl/>
+        </w:rPr>
+        <w:t xml:space="preserve">סכום </w:t>
+      </w:r>
+      <w:r>
+        <w:rPr>
+          <w:rFonts w:hint="cs"/>
+          <w:rtl/>
+        </w:rPr>
+        <w:t>התוצאות ששוייכו ל-</w:t>
+      </w:r>
+      <w:r>
+        <w:t>company</w:t>
+      </w:r>
+      <w:r>
+        <w:rPr>
+          <w:rFonts w:hint="cs"/>
+          <w:rtl/>
+        </w:rPr>
+        <w:t xml:space="preserve"> ו-</w:t>
+      </w:r>
+      <w:r>
+        <w:t>location</w:t>
+      </w:r>
+      <w:r>
+        <w:rPr>
+          <w:rFonts w:hint="cs"/>
+          <w:rtl/>
+        </w:rPr>
+        <w:t xml:space="preserve"> שמעליו צריך להעניק להם יותר משקל על פני</w:t>
+      </w:r>
+      <w:r>
+        <w:t xml:space="preserve"> </w:t>
+      </w:r>
+      <w:r>
+        <w:t xml:space="preserve">person </w:t>
+      </w:r>
+      <w:r>
+        <w:rPr>
+          <w:rFonts w:hint="cs"/>
+          <w:rtl/>
+        </w:rPr>
+        <w:t xml:space="preserve"> (כי יש הטייה לא נכונה כלפי </w:t>
+      </w:r>
+      <w:r>
+        <w:t>person</w:t>
+      </w:r>
+      <w:r>
+        <w:rPr>
+          <w:rFonts w:hint="cs"/>
+          <w:rtl/>
+        </w:rPr>
+        <w:t>)</w:t>
+      </w:r>
+      <w:r>
+        <w:rPr>
+          <w:rFonts w:hint="cs"/>
+          <w:rtl/>
+        </w:rPr>
+        <w:t xml:space="preserve"> </w:t>
+      </w:r>
+      <w:r>
+        <w:rPr>
+          <w:rtl/>
+        </w:rPr>
+        <w:t>–</w:t>
+      </w:r>
+      <w:r>
+        <w:rPr>
+          <w:rFonts w:hint="cs"/>
+          <w:rtl/>
+        </w:rPr>
+        <w:t xml:space="preserve"> זהו פרמטר שמשמעותי עבור טיוב התוצאות </w:t>
+      </w:r>
+      <w:r>
+        <w:rPr>
+          <w:rFonts w:hint="cs"/>
+          <w:rtl/>
+        </w:rPr>
         <w:lastRenderedPageBreak/>
-        <w:t xml:space="preserve">סף </w:t>
-      </w:r>
-      <w:r>
-        <w:rPr>
-          <w:rFonts w:hint="cs"/>
-          <w:rtl/>
-        </w:rPr>
-        <w:t xml:space="preserve">סכום </w:t>
-      </w:r>
-      <w:r>
-        <w:rPr>
-          <w:rFonts w:hint="cs"/>
-          <w:rtl/>
-        </w:rPr>
-        <w:t>התוצאות ששוייכו ל-</w:t>
-      </w:r>
-      <w:r>
-        <w:t>company</w:t>
-      </w:r>
-      <w:r>
-        <w:rPr>
-          <w:rFonts w:hint="cs"/>
-          <w:rtl/>
-        </w:rPr>
-        <w:t xml:space="preserve"> ו-</w:t>
-      </w:r>
-      <w:r>
-        <w:t>location</w:t>
-      </w:r>
-      <w:r>
-        <w:rPr>
-          <w:rFonts w:hint="cs"/>
-          <w:rtl/>
-        </w:rPr>
-        <w:t xml:space="preserve"> שמעליו צריך להעניק להם יותר משקל על פני</w:t>
-      </w:r>
-      <w:r>
-        <w:t xml:space="preserve"> </w:t>
-      </w:r>
-      <w:r>
-        <w:t xml:space="preserve">person </w:t>
-      </w:r>
-      <w:r>
-        <w:rPr>
-          <w:rFonts w:hint="cs"/>
-          <w:rtl/>
-        </w:rPr>
-        <w:t xml:space="preserve"> (כי יש הטייה לא נכונה כלפי </w:t>
-      </w:r>
-      <w:r>
-        <w:t>person</w:t>
-      </w:r>
-      <w:r>
-        <w:rPr>
-          <w:rFonts w:hint="cs"/>
-          <w:rtl/>
-        </w:rPr>
-        <w:t>)</w:t>
-      </w:r>
-      <w:r>
-        <w:rPr>
-          <w:rFonts w:hint="cs"/>
-          <w:rtl/>
-        </w:rPr>
-        <w:t xml:space="preserve"> </w:t>
-      </w:r>
-      <w:r>
-        <w:rPr>
-          <w:rtl/>
-        </w:rPr>
-        <w:t>–</w:t>
-      </w:r>
-      <w:r>
-        <w:rPr>
-          <w:rFonts w:hint="cs"/>
-          <w:rtl/>
-        </w:rPr>
-        <w:t xml:space="preserve"> זהו פרמטר שמשמעותי עבור טיוב התוצאות וזיהוי נכון של סוג ה-</w:t>
+        <w:t>וזיהוי נכון של סוג ה-</w:t>
       </w:r>
       <w:r>
         <w:t xml:space="preserve">NE </w:t>
@@ -16655,7 +17981,7 @@
         <w:tblStyle w:val="TableGrid"/>
         <w:bidiVisual/>
         <w:tblW w:w="8521" w:type="dxa"/>
-        <w:tblLook w:val="04A0" w:firstRow="1" w:lastRow="0" w:firstColumn="1" w:lastColumn="0" w:noHBand="0" w:noVBand="1"/>
+        <w:tblLook w:val="04A0"/>
       </w:tblPr>
       <w:tblGrid>
         <w:gridCol w:w="1441"/>
@@ -18212,7 +19538,7 @@
             <wp:cNvGraphicFramePr/>
             <a:graphic xmlns:a="http://schemas.openxmlformats.org/drawingml/2006/main">
               <a:graphicData uri="http://schemas.openxmlformats.org/drawingml/2006/chart">
-                <c:chart xmlns:c="http://schemas.openxmlformats.org/drawingml/2006/chart" xmlns:r="http://schemas.openxmlformats.org/officeDocument/2006/relationships" r:id="rId11"/>
+                <c:chart xmlns:c="http://schemas.openxmlformats.org/drawingml/2006/chart" xmlns:r="http://schemas.openxmlformats.org/officeDocument/2006/relationships" r:id="rId10"/>
               </a:graphicData>
             </a:graphic>
           </wp:inline>
@@ -18383,12 +19709,13 @@
           <w:rtl/>
         </w:rPr>
       </w:pPr>
-      <w:bookmarkStart w:id="13" w:name="_Toc428221437"/>
-      <w:r>
-        <w:rPr>
-          <w:rFonts w:hint="cs"/>
-          <w:rtl/>
-        </w:rPr>
+      <w:bookmarkStart w:id="13" w:name="_Toc428292284"/>
+      <w:r>
+        <w:rPr>
+          <w:rFonts w:hint="cs"/>
+          <w:rtl/>
+        </w:rPr>
+        <w:lastRenderedPageBreak/>
         <w:t>מסווג אותיות גדולות</w:t>
       </w:r>
       <w:bookmarkEnd w:id="13"/>
@@ -18482,7 +19809,7 @@
         <w:bidiVisual/>
         <w:tblW w:w="3101" w:type="dxa"/>
         <w:jc w:val="center"/>
-        <w:tblLook w:val="04A0" w:firstRow="1" w:lastRow="0" w:firstColumn="1" w:lastColumn="0" w:noHBand="0" w:noVBand="1"/>
+        <w:tblLook w:val="04A0"/>
       </w:tblPr>
       <w:tblGrid>
         <w:gridCol w:w="985"/>
@@ -19225,7 +20552,7 @@
           <w:numId w:val="30"/>
         </w:numPr>
       </w:pPr>
-      <w:bookmarkStart w:id="14" w:name="_Toc428221438"/>
+      <w:bookmarkStart w:id="14" w:name="_Toc428292285"/>
       <w:r>
         <w:rPr>
           <w:rFonts w:hint="cs"/>
@@ -19305,7 +20632,7 @@
         <w:bidiVisual/>
         <w:tblW w:w="5654" w:type="dxa"/>
         <w:jc w:val="center"/>
-        <w:tblLook w:val="04A0" w:firstRow="1" w:lastRow="0" w:firstColumn="1" w:lastColumn="0" w:noHBand="0" w:noVBand="1"/>
+        <w:tblLook w:val="04A0"/>
       </w:tblPr>
       <w:tblGrid>
         <w:gridCol w:w="2856"/>
@@ -19763,7 +21090,6 @@
                 <w:rFonts w:ascii="David" w:hAnsi="David"/>
                 <w:color w:val="000000"/>
               </w:rPr>
-              <w:lastRenderedPageBreak/>
               <w:t>0.59</w:t>
             </w:r>
           </w:p>
@@ -19991,7 +21317,7 @@
           <w:rtl/>
         </w:rPr>
       </w:pPr>
-      <w:bookmarkStart w:id="15" w:name="_Toc428221439"/>
+      <w:bookmarkStart w:id="15" w:name="_Toc428292286"/>
       <w:r>
         <w:lastRenderedPageBreak/>
         <w:t>Training</w:t>
@@ -20244,7 +21570,7 @@
         <w:bidiVisual/>
         <w:tblW w:w="9887" w:type="dxa"/>
         <w:jc w:val="center"/>
-        <w:tblLook w:val="04A0" w:firstRow="1" w:lastRow="0" w:firstColumn="1" w:lastColumn="0" w:noHBand="0" w:noVBand="1"/>
+        <w:tblLook w:val="04A0"/>
       </w:tblPr>
       <w:tblGrid>
         <w:gridCol w:w="1438"/>
@@ -22568,7 +23894,7 @@
             <wp:cNvGraphicFramePr/>
             <a:graphic xmlns:a="http://schemas.openxmlformats.org/drawingml/2006/main">
               <a:graphicData uri="http://schemas.openxmlformats.org/drawingml/2006/chart">
-                <c:chart xmlns:c="http://schemas.openxmlformats.org/drawingml/2006/chart" xmlns:r="http://schemas.openxmlformats.org/officeDocument/2006/relationships" r:id="rId12"/>
+                <c:chart xmlns:c="http://schemas.openxmlformats.org/drawingml/2006/chart" xmlns:r="http://schemas.openxmlformats.org/officeDocument/2006/relationships" r:id="rId11"/>
               </a:graphicData>
             </a:graphic>
           </wp:inline>
@@ -22777,7 +24103,7 @@
           <w:rtl/>
         </w:rPr>
       </w:pPr>
-      <w:bookmarkStart w:id="16" w:name="_Toc428221440"/>
+      <w:bookmarkStart w:id="16" w:name="_Toc428292287"/>
       <w:r>
         <w:lastRenderedPageBreak/>
         <w:t>Testing</w:t>
@@ -22792,6 +24118,7 @@
         </w:rPr>
       </w:pPr>
       <w:bookmarkStart w:id="17" w:name="_Toc428221441"/>
+      <w:bookmarkStart w:id="18" w:name="_Toc428292288"/>
       <w:r>
         <w:rPr>
           <w:rFonts w:hint="cs"/>
@@ -22800,6 +24127,7 @@
         <w:t>תיאור הבדיקה</w:t>
       </w:r>
       <w:bookmarkEnd w:id="17"/>
+      <w:bookmarkEnd w:id="18"/>
     </w:p>
     <w:p>
       <w:pPr>
@@ -22988,7 +24316,7 @@
           <w:left w:w="0" w:type="dxa"/>
           <w:right w:w="0" w:type="dxa"/>
         </w:tblCellMar>
-        <w:tblLook w:val="04A0" w:firstRow="1" w:lastRow="0" w:firstColumn="1" w:lastColumn="0" w:noHBand="0" w:noVBand="1"/>
+        <w:tblLook w:val="04A0"/>
       </w:tblPr>
       <w:tblGrid>
         <w:gridCol w:w="2127"/>
@@ -25416,14 +26744,14 @@
           <w:noProof/>
         </w:rPr>
         <w:drawing>
-          <wp:inline distT="0" distB="0" distL="0" distR="0" wp14:anchorId="36D160F9" wp14:editId="255294BA">
+          <wp:inline distT="0" distB="0" distL="0" distR="0">
             <wp:extent cx="5274310" cy="1955326"/>
             <wp:effectExtent l="0" t="0" r="2540" b="6985"/>
             <wp:docPr id="4" name="Chart 4"/>
             <wp:cNvGraphicFramePr/>
             <a:graphic xmlns:a="http://schemas.openxmlformats.org/drawingml/2006/main">
               <a:graphicData uri="http://schemas.openxmlformats.org/drawingml/2006/chart">
-                <c:chart xmlns:c="http://schemas.openxmlformats.org/drawingml/2006/chart" xmlns:r="http://schemas.openxmlformats.org/officeDocument/2006/relationships" r:id="rId13"/>
+                <c:chart xmlns:c="http://schemas.openxmlformats.org/drawingml/2006/chart" xmlns:r="http://schemas.openxmlformats.org/officeDocument/2006/relationships" r:id="rId12"/>
               </a:graphicData>
             </a:graphic>
           </wp:inline>
@@ -25807,7 +27135,7 @@
           <w:rtl/>
         </w:rPr>
       </w:pPr>
-      <w:bookmarkStart w:id="18" w:name="_Toc428221442"/>
+      <w:bookmarkStart w:id="19" w:name="_Toc428292289"/>
       <w:r>
         <w:rPr>
           <w:rFonts w:hint="cs"/>
@@ -25830,7 +27158,7 @@
         </w:rPr>
         <w:t xml:space="preserve"> נוספות</w:t>
       </w:r>
-      <w:bookmarkEnd w:id="18"/>
+      <w:bookmarkEnd w:id="19"/>
     </w:p>
     <w:p>
       <w:pPr>
@@ -25884,12 +27212,14 @@
         </w:rPr>
         <w:t xml:space="preserve"> הכללי וב-</w:t>
       </w:r>
+      <w:proofErr w:type="spellStart"/>
       <w:r>
         <w:t>F</w:t>
       </w:r>
       <w:r>
         <w:t>acebook</w:t>
       </w:r>
+      <w:proofErr w:type="spellEnd"/>
       <w:r>
         <w:rPr>
           <w:rFonts w:hint="cs"/>
@@ -25931,7 +27261,7 @@
       <w:tblPr>
         <w:tblStyle w:val="TableGrid"/>
         <w:tblW w:w="0" w:type="auto"/>
-        <w:tblLook w:val="04A0" w:firstRow="1" w:lastRow="0" w:firstColumn="1" w:lastColumn="0" w:noHBand="0" w:noVBand="1"/>
+        <w:tblLook w:val="04A0"/>
       </w:tblPr>
       <w:tblGrid>
         <w:gridCol w:w="1704"/>
@@ -27336,7 +28666,7 @@
       <w:pPr>
         <w:pStyle w:val="Heading1"/>
       </w:pPr>
-      <w:bookmarkStart w:id="19" w:name="_Toc428221443"/>
+      <w:bookmarkStart w:id="20" w:name="_Toc428292290"/>
       <w:r>
         <w:rPr>
           <w:rFonts w:hint="cs"/>
@@ -27345,7 +28675,7 @@
         <w:lastRenderedPageBreak/>
         <w:t>סיכום ומסקנות</w:t>
       </w:r>
-      <w:bookmarkEnd w:id="19"/>
+      <w:bookmarkEnd w:id="20"/>
     </w:p>
     <w:p>
       <w:pPr>
@@ -27478,7 +28808,7 @@
           <w:rtl/>
         </w:rPr>
       </w:pPr>
-      <w:bookmarkStart w:id="20" w:name="_Toc428221444"/>
+      <w:bookmarkStart w:id="21" w:name="_Toc428292291"/>
       <w:r>
         <w:rPr>
           <w:rFonts w:hint="cs"/>
@@ -27500,7 +28830,7 @@
         </w:rPr>
         <w:t xml:space="preserve"> המערכת</w:t>
       </w:r>
-      <w:bookmarkEnd w:id="20"/>
+      <w:bookmarkEnd w:id="21"/>
     </w:p>
     <w:p>
       <w:pPr>
@@ -28063,7 +29393,7 @@
           <w:rtl/>
         </w:rPr>
       </w:pPr>
-      <w:bookmarkStart w:id="21" w:name="_Toc428221445"/>
+      <w:bookmarkStart w:id="22" w:name="_Toc428292292"/>
       <w:r>
         <w:rPr>
           <w:rFonts w:hint="cs"/>
@@ -28072,13 +29402,13 @@
         <w:lastRenderedPageBreak/>
         <w:t>נספחים</w:t>
       </w:r>
-      <w:bookmarkEnd w:id="21"/>
+      <w:bookmarkEnd w:id="22"/>
     </w:p>
     <w:p>
       <w:pPr>
         <w:pStyle w:val="Heading2"/>
       </w:pPr>
-      <w:bookmarkStart w:id="22" w:name="_Toc428221446"/>
+      <w:bookmarkStart w:id="23" w:name="_Toc428292293"/>
       <w:r>
         <w:rPr>
           <w:rFonts w:hint="cs"/>
@@ -28086,7 +29416,7 @@
         </w:rPr>
         <w:t>נספח א'-</w:t>
       </w:r>
-      <w:bookmarkEnd w:id="22"/>
+      <w:bookmarkEnd w:id="23"/>
       <w:r>
         <w:rPr>
           <w:rFonts w:hint="cs"/>
@@ -28102,7 +29432,7 @@
           <w:rtl/>
         </w:rPr>
       </w:pPr>
-      <w:bookmarkStart w:id="23" w:name="_Toc428221447"/>
+      <w:bookmarkStart w:id="24" w:name="_Toc428292294"/>
       <w:r>
         <w:rPr>
           <w:rFonts w:hint="cs"/>
@@ -28114,7 +29444,7 @@
       <w:r>
         <w:t>duckduckgo</w:t>
       </w:r>
-      <w:bookmarkEnd w:id="23"/>
+      <w:bookmarkEnd w:id="24"/>
       <w:proofErr w:type="spellEnd"/>
     </w:p>
     <w:p>
@@ -28143,7 +29473,7 @@
         <w:bidiVisual/>
         <w:tblW w:w="8758" w:type="dxa"/>
         <w:tblLayout w:type="fixed"/>
-        <w:tblLook w:val="04A0" w:firstRow="1" w:lastRow="0" w:firstColumn="1" w:lastColumn="0" w:noHBand="0" w:noVBand="1"/>
+        <w:tblLook w:val="04A0"/>
       </w:tblPr>
       <w:tblGrid>
         <w:gridCol w:w="7563"/>
@@ -29134,9 +30464,17 @@
                 <w:sz w:val="17"/>
                 <w:szCs w:val="17"/>
               </w:rPr>
-              <w:t>'</w:t>
-            </w:r>
-            <w:proofErr w:type="spellStart"/>
+              <w:t>'inc'</w:t>
+            </w:r>
+            <w:r>
+              <w:rPr>
+                <w:rFonts w:cs="David"/>
+                <w:color w:val="9BC28E"/>
+                <w:sz w:val="17"/>
+                <w:szCs w:val="17"/>
+              </w:rPr>
+              <w:t xml:space="preserve">, </w:t>
+            </w:r>
             <w:r>
               <w:rPr>
                 <w:rFonts w:cs="David"/>
@@ -29146,9 +30484,26 @@
                 <w:sz w:val="17"/>
                 <w:szCs w:val="17"/>
               </w:rPr>
-              <w:t>inc</w:t>
-            </w:r>
-            <w:proofErr w:type="spellEnd"/>
+              <w:t>'conglomerate'</w:t>
+            </w:r>
+            <w:r>
+              <w:rPr>
+                <w:rFonts w:cs="David"/>
+                <w:color w:val="9BC28E"/>
+                <w:sz w:val="17"/>
+                <w:szCs w:val="17"/>
+              </w:rPr>
+              <w:t>,</w:t>
+            </w:r>
+            <w:r>
+              <w:rPr>
+                <w:rFonts w:cs="David"/>
+                <w:color w:val="9BC28E"/>
+                <w:sz w:val="17"/>
+                <w:szCs w:val="17"/>
+              </w:rPr>
+              <w:br/>
+            </w:r>
             <w:r>
               <w:rPr>
                 <w:rFonts w:cs="David"/>
@@ -29158,7 +30513,7 @@
                 <w:sz w:val="17"/>
                 <w:szCs w:val="17"/>
               </w:rPr>
-              <w:t>'</w:t>
+              <w:t>'founded'</w:t>
             </w:r>
             <w:r>
               <w:rPr>
@@ -29178,7 +30533,7 @@
                 <w:sz w:val="17"/>
                 <w:szCs w:val="17"/>
               </w:rPr>
-              <w:t>'conglomerate'</w:t>
+              <w:t>'headquarters'</w:t>
             </w:r>
             <w:r>
               <w:rPr>
@@ -29187,16 +30542,7 @@
                 <w:sz w:val="17"/>
                 <w:szCs w:val="17"/>
               </w:rPr>
-              <w:t>,</w:t>
-            </w:r>
-            <w:r>
-              <w:rPr>
-                <w:rFonts w:cs="David"/>
-                <w:color w:val="9BC28E"/>
-                <w:sz w:val="17"/>
-                <w:szCs w:val="17"/>
-              </w:rPr>
-              <w:br/>
+              <w:t xml:space="preserve">, </w:t>
             </w:r>
             <w:r>
               <w:rPr>
@@ -29207,7 +30553,7 @@
                 <w:sz w:val="17"/>
                 <w:szCs w:val="17"/>
               </w:rPr>
-              <w:t>'founded'</w:t>
+              <w:t>'headquartered'</w:t>
             </w:r>
             <w:r>
               <w:rPr>
@@ -29227,7 +30573,7 @@
                 <w:sz w:val="17"/>
                 <w:szCs w:val="17"/>
               </w:rPr>
-              <w:t>'headquarters'</w:t>
+              <w:t>'business'</w:t>
             </w:r>
             <w:r>
               <w:rPr>
@@ -29247,7 +30593,7 @@
                 <w:sz w:val="17"/>
                 <w:szCs w:val="17"/>
               </w:rPr>
-              <w:t>'headquartered'</w:t>
+              <w:t>'product'</w:t>
             </w:r>
             <w:r>
               <w:rPr>
@@ -29267,7 +30613,7 @@
                 <w:sz w:val="17"/>
                 <w:szCs w:val="17"/>
               </w:rPr>
-              <w:t>'business'</w:t>
+              <w:t>'products'</w:t>
             </w:r>
             <w:r>
               <w:rPr>
@@ -29287,7 +30633,7 @@
                 <w:sz w:val="17"/>
                 <w:szCs w:val="17"/>
               </w:rPr>
-              <w:t>'product'</w:t>
+              <w:t>'chairman'</w:t>
             </w:r>
             <w:r>
               <w:rPr>
@@ -29296,7 +30642,16 @@
                 <w:sz w:val="17"/>
                 <w:szCs w:val="17"/>
               </w:rPr>
-              <w:t xml:space="preserve">, </w:t>
+              <w:t>,</w:t>
+            </w:r>
+            <w:r>
+              <w:rPr>
+                <w:rFonts w:cs="David"/>
+                <w:color w:val="9BC28E"/>
+                <w:sz w:val="17"/>
+                <w:szCs w:val="17"/>
+              </w:rPr>
+              <w:br/>
             </w:r>
             <w:r>
               <w:rPr>
@@ -29307,7 +30662,7 @@
                 <w:sz w:val="17"/>
                 <w:szCs w:val="17"/>
               </w:rPr>
-              <w:t>'products'</w:t>
+              <w:t>'founder'</w:t>
             </w:r>
             <w:r>
               <w:rPr>
@@ -29327,7 +30682,7 @@
                 <w:sz w:val="17"/>
                 <w:szCs w:val="17"/>
               </w:rPr>
-              <w:t>'chairman'</w:t>
+              <w:t>'founders'</w:t>
             </w:r>
             <w:r>
               <w:rPr>
@@ -29336,16 +30691,7 @@
                 <w:sz w:val="17"/>
                 <w:szCs w:val="17"/>
               </w:rPr>
-              <w:t>,</w:t>
-            </w:r>
-            <w:r>
-              <w:rPr>
-                <w:rFonts w:cs="David"/>
-                <w:color w:val="9BC28E"/>
-                <w:sz w:val="17"/>
-                <w:szCs w:val="17"/>
-              </w:rPr>
-              <w:br/>
+              <w:t xml:space="preserve">, </w:t>
             </w:r>
             <w:r>
               <w:rPr>
@@ -29356,7 +30702,7 @@
                 <w:sz w:val="17"/>
                 <w:szCs w:val="17"/>
               </w:rPr>
-              <w:t>'founder'</w:t>
+              <w:t>'businesses'</w:t>
             </w:r>
             <w:r>
               <w:rPr>
@@ -29376,7 +30722,7 @@
                 <w:sz w:val="17"/>
                 <w:szCs w:val="17"/>
               </w:rPr>
-              <w:t>'founders'</w:t>
+              <w:t>'org'</w:t>
             </w:r>
             <w:r>
               <w:rPr>
@@ -29396,7 +30742,7 @@
                 <w:sz w:val="17"/>
                 <w:szCs w:val="17"/>
               </w:rPr>
-              <w:t>'businesses'</w:t>
+              <w:t>'technology'</w:t>
             </w:r>
             <w:r>
               <w:rPr>
@@ -29416,7 +30762,7 @@
                 <w:sz w:val="17"/>
                 <w:szCs w:val="17"/>
               </w:rPr>
-              <w:t>'org'</w:t>
+              <w:t>'service'</w:t>
             </w:r>
             <w:r>
               <w:rPr>
@@ -29436,7 +30782,7 @@
                 <w:sz w:val="17"/>
                 <w:szCs w:val="17"/>
               </w:rPr>
-              <w:t>'technology'</w:t>
+              <w:t>'services'</w:t>
             </w:r>
             <w:r>
               <w:rPr>
@@ -29456,7 +30802,7 @@
                 <w:sz w:val="17"/>
                 <w:szCs w:val="17"/>
               </w:rPr>
-              <w:t>'service'</w:t>
+              <w:t>'owned'</w:t>
             </w:r>
             <w:r>
               <w:rPr>
@@ -29476,17 +30822,51 @@
                 <w:sz w:val="17"/>
                 <w:szCs w:val="17"/>
               </w:rPr>
-              <w:t>'services'</w:t>
-            </w:r>
-            <w:r>
+              <w:t>'owner'</w:t>
+            </w:r>
+          </w:p>
+          <w:p>
+            <w:pPr>
+              <w:rPr>
+                <w:rtl/>
+              </w:rPr>
+            </w:pPr>
+          </w:p>
+        </w:tc>
+        <w:tc>
+          <w:tcPr>
+            <w:tcW w:w="1195" w:type="dxa"/>
+          </w:tcPr>
+          <w:p>
+            <w:pPr>
+              <w:bidi w:val="0"/>
+              <w:rPr>
+                <w:rtl/>
+              </w:rPr>
+            </w:pPr>
+            <w:r>
+              <w:t>Company</w:t>
+            </w:r>
+          </w:p>
+        </w:tc>
+      </w:tr>
+      <w:tr>
+        <w:tc>
+          <w:tcPr>
+            <w:tcW w:w="7563" w:type="dxa"/>
+          </w:tcPr>
+          <w:p>
+            <w:pPr>
+              <w:pStyle w:val="HTMLPreformatted"/>
+              <w:shd w:val="clear" w:color="auto" w:fill="404040"/>
               <w:rPr>
                 <w:rFonts w:cs="David"/>
                 <w:color w:val="9BC28E"/>
                 <w:sz w:val="17"/>
                 <w:szCs w:val="17"/>
-              </w:rPr>
-              <w:t xml:space="preserve">, </w:t>
-            </w:r>
+                <w:rtl/>
+              </w:rPr>
+            </w:pPr>
             <w:r>
               <w:rPr>
                 <w:rFonts w:cs="David"/>
@@ -29496,7 +30876,7 @@
                 <w:sz w:val="17"/>
                 <w:szCs w:val="17"/>
               </w:rPr>
-              <w:t>'owned'</w:t>
+              <w:t>'located'</w:t>
             </w:r>
             <w:r>
               <w:rPr>
@@ -29516,51 +30896,17 @@
                 <w:sz w:val="17"/>
                 <w:szCs w:val="17"/>
               </w:rPr>
-              <w:t>'owner'</w:t>
-            </w:r>
-          </w:p>
-          <w:p>
-            <w:pPr>
-              <w:rPr>
-                <w:rtl/>
-              </w:rPr>
-            </w:pPr>
-          </w:p>
-        </w:tc>
-        <w:tc>
-          <w:tcPr>
-            <w:tcW w:w="1195" w:type="dxa"/>
-          </w:tcPr>
-          <w:p>
-            <w:pPr>
-              <w:bidi w:val="0"/>
-              <w:rPr>
-                <w:rtl/>
-              </w:rPr>
-            </w:pPr>
-            <w:r>
-              <w:t>Company</w:t>
-            </w:r>
-          </w:p>
-        </w:tc>
-      </w:tr>
-      <w:tr>
-        <w:tc>
-          <w:tcPr>
-            <w:tcW w:w="7563" w:type="dxa"/>
-          </w:tcPr>
-          <w:p>
-            <w:pPr>
-              <w:pStyle w:val="HTMLPreformatted"/>
-              <w:shd w:val="clear" w:color="auto" w:fill="404040"/>
+              <w:t>'place'</w:t>
+            </w:r>
+            <w:r>
               <w:rPr>
                 <w:rFonts w:cs="David"/>
                 <w:color w:val="9BC28E"/>
                 <w:sz w:val="17"/>
                 <w:szCs w:val="17"/>
-                <w:rtl/>
-              </w:rPr>
-            </w:pPr>
+              </w:rPr>
+              <w:t xml:space="preserve">, </w:t>
+            </w:r>
             <w:r>
               <w:rPr>
                 <w:rFonts w:cs="David"/>
@@ -29570,7 +30916,7 @@
                 <w:sz w:val="17"/>
                 <w:szCs w:val="17"/>
               </w:rPr>
-              <w:t>'located'</w:t>
+              <w:t>'places'</w:t>
             </w:r>
             <w:r>
               <w:rPr>
@@ -29590,7 +30936,7 @@
                 <w:sz w:val="17"/>
                 <w:szCs w:val="17"/>
               </w:rPr>
-              <w:t>'place'</w:t>
+              <w:t>'city'</w:t>
             </w:r>
             <w:r>
               <w:rPr>
@@ -29610,7 +30956,7 @@
                 <w:sz w:val="17"/>
                 <w:szCs w:val="17"/>
               </w:rPr>
-              <w:t>'places'</w:t>
+              <w:t>'cities'</w:t>
             </w:r>
             <w:r>
               <w:rPr>
@@ -29630,7 +30976,7 @@
                 <w:sz w:val="17"/>
                 <w:szCs w:val="17"/>
               </w:rPr>
-              <w:t>'city'</w:t>
+              <w:t>'country'</w:t>
             </w:r>
             <w:r>
               <w:rPr>
@@ -29650,7 +30996,7 @@
                 <w:sz w:val="17"/>
                 <w:szCs w:val="17"/>
               </w:rPr>
-              <w:t>'cities'</w:t>
+              <w:t>'countries'</w:t>
             </w:r>
             <w:r>
               <w:rPr>
@@ -29670,7 +31016,7 @@
                 <w:sz w:val="17"/>
                 <w:szCs w:val="17"/>
               </w:rPr>
-              <w:t>'country'</w:t>
+              <w:t>'continent'</w:t>
             </w:r>
             <w:r>
               <w:rPr>
@@ -29690,7 +31036,7 @@
                 <w:sz w:val="17"/>
                 <w:szCs w:val="17"/>
               </w:rPr>
-              <w:t>'countries'</w:t>
+              <w:t>'province'</w:t>
             </w:r>
             <w:r>
               <w:rPr>
@@ -29699,7 +31045,16 @@
                 <w:sz w:val="17"/>
                 <w:szCs w:val="17"/>
               </w:rPr>
-              <w:t xml:space="preserve">, </w:t>
+              <w:t>,</w:t>
+            </w:r>
+            <w:r>
+              <w:rPr>
+                <w:rFonts w:cs="David"/>
+                <w:color w:val="9BC28E"/>
+                <w:sz w:val="17"/>
+                <w:szCs w:val="17"/>
+              </w:rPr>
+              <w:br/>
             </w:r>
             <w:r>
               <w:rPr>
@@ -29710,7 +31065,7 @@
                 <w:sz w:val="17"/>
                 <w:szCs w:val="17"/>
               </w:rPr>
-              <w:t>'continent'</w:t>
+              <w:t>'area'</w:t>
             </w:r>
             <w:r>
               <w:rPr>
@@ -29730,7 +31085,7 @@
                 <w:sz w:val="17"/>
                 <w:szCs w:val="17"/>
               </w:rPr>
-              <w:t>'province'</w:t>
+              <w:t>'areas'</w:t>
             </w:r>
             <w:r>
               <w:rPr>
@@ -29739,16 +31094,7 @@
                 <w:sz w:val="17"/>
                 <w:szCs w:val="17"/>
               </w:rPr>
-              <w:t>,</w:t>
-            </w:r>
-            <w:r>
-              <w:rPr>
-                <w:rFonts w:cs="David"/>
-                <w:color w:val="9BC28E"/>
-                <w:sz w:val="17"/>
-                <w:szCs w:val="17"/>
-              </w:rPr>
-              <w:br/>
+              <w:t xml:space="preserve">, </w:t>
             </w:r>
             <w:r>
               <w:rPr>
@@ -29759,7 +31105,7 @@
                 <w:sz w:val="17"/>
                 <w:szCs w:val="17"/>
               </w:rPr>
-              <w:t>'area'</w:t>
+              <w:t>'region'</w:t>
             </w:r>
             <w:r>
               <w:rPr>
@@ -29779,7 +31125,7 @@
                 <w:sz w:val="17"/>
                 <w:szCs w:val="17"/>
               </w:rPr>
-              <w:t>'areas'</w:t>
+              <w:t>'regions'</w:t>
             </w:r>
             <w:r>
               <w:rPr>
@@ -29799,7 +31145,7 @@
                 <w:sz w:val="17"/>
                 <w:szCs w:val="17"/>
               </w:rPr>
-              <w:t>'region'</w:t>
+              <w:t>'landmark'</w:t>
             </w:r>
             <w:r>
               <w:rPr>
@@ -29819,7 +31165,7 @@
                 <w:sz w:val="17"/>
                 <w:szCs w:val="17"/>
               </w:rPr>
-              <w:t>'regions'</w:t>
+              <w:t>'landmarks'</w:t>
             </w:r>
             <w:r>
               <w:rPr>
@@ -29839,7 +31185,7 @@
                 <w:sz w:val="17"/>
                 <w:szCs w:val="17"/>
               </w:rPr>
-              <w:t>'landmark'</w:t>
+              <w:t>'travel'</w:t>
             </w:r>
             <w:r>
               <w:rPr>
@@ -29859,7 +31205,7 @@
                 <w:sz w:val="17"/>
                 <w:szCs w:val="17"/>
               </w:rPr>
-              <w:t>'landmarks'</w:t>
+              <w:t>'park'</w:t>
             </w:r>
             <w:r>
               <w:rPr>
@@ -29879,7 +31225,7 @@
                 <w:sz w:val="17"/>
                 <w:szCs w:val="17"/>
               </w:rPr>
-              <w:t>'travel'</w:t>
+              <w:t>'parks'</w:t>
             </w:r>
             <w:r>
               <w:rPr>
@@ -29888,7 +31234,16 @@
                 <w:sz w:val="17"/>
                 <w:szCs w:val="17"/>
               </w:rPr>
-              <w:t xml:space="preserve">, </w:t>
+              <w:t>,</w:t>
+            </w:r>
+            <w:r>
+              <w:rPr>
+                <w:rFonts w:cs="David"/>
+                <w:color w:val="9BC28E"/>
+                <w:sz w:val="17"/>
+                <w:szCs w:val="17"/>
+              </w:rPr>
+              <w:br/>
             </w:r>
             <w:r>
               <w:rPr>
@@ -29899,7 +31254,7 @@
                 <w:sz w:val="17"/>
                 <w:szCs w:val="17"/>
               </w:rPr>
-              <w:t>'park'</w:t>
+              <w:t>'population'</w:t>
             </w:r>
             <w:r>
               <w:rPr>
@@ -29919,7 +31274,7 @@
                 <w:sz w:val="17"/>
                 <w:szCs w:val="17"/>
               </w:rPr>
-              <w:t>'parks'</w:t>
+              <w:t>'populated'</w:t>
             </w:r>
             <w:r>
               <w:rPr>
@@ -29928,16 +31283,7 @@
                 <w:sz w:val="17"/>
                 <w:szCs w:val="17"/>
               </w:rPr>
-              <w:t>,</w:t>
-            </w:r>
-            <w:r>
-              <w:rPr>
-                <w:rFonts w:cs="David"/>
-                <w:color w:val="9BC28E"/>
-                <w:sz w:val="17"/>
-                <w:szCs w:val="17"/>
-              </w:rPr>
-              <w:br/>
+              <w:t xml:space="preserve">, </w:t>
             </w:r>
             <w:r>
               <w:rPr>
@@ -29948,7 +31294,7 @@
                 <w:sz w:val="17"/>
                 <w:szCs w:val="17"/>
               </w:rPr>
-              <w:t>'population'</w:t>
+              <w:t>'district'</w:t>
             </w:r>
             <w:r>
               <w:rPr>
@@ -29968,7 +31314,7 @@
                 <w:sz w:val="17"/>
                 <w:szCs w:val="17"/>
               </w:rPr>
-              <w:t>'populated'</w:t>
+              <w:t>'districts'</w:t>
             </w:r>
             <w:r>
               <w:rPr>
@@ -29988,7 +31334,7 @@
                 <w:sz w:val="17"/>
                 <w:szCs w:val="17"/>
               </w:rPr>
-              <w:t>'district'</w:t>
+              <w:t>'center'</w:t>
             </w:r>
             <w:r>
               <w:rPr>
@@ -30008,7 +31354,7 @@
                 <w:sz w:val="17"/>
                 <w:szCs w:val="17"/>
               </w:rPr>
-              <w:t>'districts'</w:t>
+              <w:t>'centers'</w:t>
             </w:r>
             <w:r>
               <w:rPr>
@@ -30028,46 +31374,6 @@
                 <w:sz w:val="17"/>
                 <w:szCs w:val="17"/>
               </w:rPr>
-              <w:t>'center'</w:t>
-            </w:r>
-            <w:r>
-              <w:rPr>
-                <w:rFonts w:cs="David"/>
-                <w:color w:val="9BC28E"/>
-                <w:sz w:val="17"/>
-                <w:szCs w:val="17"/>
-              </w:rPr>
-              <w:t xml:space="preserve">, </w:t>
-            </w:r>
-            <w:r>
-              <w:rPr>
-                <w:rFonts w:cs="David"/>
-                <w:b/>
-                <w:bCs/>
-                <w:color w:val="85CD00"/>
-                <w:sz w:val="17"/>
-                <w:szCs w:val="17"/>
-              </w:rPr>
-              <w:t>'centers'</w:t>
-            </w:r>
-            <w:r>
-              <w:rPr>
-                <w:rFonts w:cs="David"/>
-                <w:color w:val="9BC28E"/>
-                <w:sz w:val="17"/>
-                <w:szCs w:val="17"/>
-              </w:rPr>
-              <w:t xml:space="preserve">, </w:t>
-            </w:r>
-            <w:r>
-              <w:rPr>
-                <w:rFonts w:cs="David"/>
-                <w:b/>
-                <w:bCs/>
-                <w:color w:val="85CD00"/>
-                <w:sz w:val="17"/>
-                <w:szCs w:val="17"/>
-              </w:rPr>
               <w:t>'island'</w:t>
             </w:r>
           </w:p>
@@ -30154,7 +31460,6 @@
         <w:t>'</w:t>
       </w:r>
       <w:proofErr w:type="spellStart"/>
-      <w:proofErr w:type="gramStart"/>
       <w:r>
         <w:rPr>
           <w:rFonts w:cs="David"/>
@@ -30167,7 +31472,6 @@
         <w:t>corp</w:t>
       </w:r>
       <w:proofErr w:type="spellEnd"/>
-      <w:proofErr w:type="gramEnd"/>
       <w:r>
         <w:rPr>
           <w:rFonts w:cs="David"/>
@@ -30237,9 +31541,17 @@
           <w:sz w:val="17"/>
           <w:szCs w:val="17"/>
         </w:rPr>
-        <w:t>'</w:t>
-      </w:r>
-      <w:proofErr w:type="spellStart"/>
+        <w:t>'inc'</w:t>
+      </w:r>
+      <w:r>
+        <w:rPr>
+          <w:rFonts w:cs="David"/>
+          <w:color w:val="9BC28E"/>
+          <w:sz w:val="17"/>
+          <w:szCs w:val="17"/>
+        </w:rPr>
+        <w:t xml:space="preserve">, </w:t>
+      </w:r>
       <w:r>
         <w:rPr>
           <w:rFonts w:cs="David"/>
@@ -30249,38 +31561,6 @@
           <w:sz w:val="17"/>
           <w:szCs w:val="17"/>
         </w:rPr>
-        <w:t>inc</w:t>
-      </w:r>
-      <w:proofErr w:type="spellEnd"/>
-      <w:r>
-        <w:rPr>
-          <w:rFonts w:cs="David"/>
-          <w:b/>
-          <w:bCs/>
-          <w:color w:val="85CD00"/>
-          <w:sz w:val="17"/>
-          <w:szCs w:val="17"/>
-        </w:rPr>
-        <w:t>'</w:t>
-      </w:r>
-      <w:r>
-        <w:rPr>
-          <w:rFonts w:cs="David"/>
-          <w:color w:val="9BC28E"/>
-          <w:sz w:val="17"/>
-          <w:szCs w:val="17"/>
-        </w:rPr>
-        <w:t xml:space="preserve">, </w:t>
-      </w:r>
-      <w:r>
-        <w:rPr>
-          <w:rFonts w:cs="David"/>
-          <w:b/>
-          <w:bCs/>
-          <w:color w:val="85CD00"/>
-          <w:sz w:val="17"/>
-          <w:szCs w:val="17"/>
-        </w:rPr>
         <w:t>'headquarters'</w:t>
       </w:r>
     </w:p>
@@ -30292,7 +31572,7 @@
           <w:rtl/>
         </w:rPr>
       </w:pPr>
-      <w:bookmarkStart w:id="24" w:name="_Toc428221448"/>
+      <w:bookmarkStart w:id="25" w:name="_Toc428292295"/>
       <w:r>
         <w:rPr>
           <w:rFonts w:hint="cs"/>
@@ -30303,7 +31583,7 @@
       <w:r>
         <w:t>Facebook</w:t>
       </w:r>
-      <w:bookmarkEnd w:id="24"/>
+      <w:bookmarkEnd w:id="25"/>
     </w:p>
     <w:p>
       <w:pPr>
@@ -30317,7 +31597,7 @@
         <w:tblW w:w="8429" w:type="dxa"/>
         <w:jc w:val="center"/>
         <w:tblInd w:w="93" w:type="dxa"/>
-        <w:tblLook w:val="04A0" w:firstRow="1" w:lastRow="0" w:firstColumn="1" w:lastColumn="0" w:noHBand="0" w:noVBand="1"/>
+        <w:tblLook w:val="04A0"/>
       </w:tblPr>
       <w:tblGrid>
         <w:gridCol w:w="1332"/>
@@ -30571,7 +31851,7 @@
           <w:rtl/>
         </w:rPr>
       </w:pPr>
-      <w:bookmarkStart w:id="25" w:name="_Toc428221449"/>
+      <w:bookmarkStart w:id="26" w:name="_Toc428292296"/>
       <w:r>
         <w:rPr>
           <w:rFonts w:hint="cs"/>
@@ -30615,7 +31895,7 @@
         </w:rPr>
         <w:t>ה</w:t>
       </w:r>
-      <w:bookmarkEnd w:id="25"/>
+      <w:bookmarkEnd w:id="26"/>
     </w:p>
     <w:p>
       <w:pPr>
@@ -30624,7 +31904,7 @@
           <w:rtl/>
         </w:rPr>
       </w:pPr>
-      <w:bookmarkStart w:id="26" w:name="_Toc428221450"/>
+      <w:bookmarkStart w:id="27" w:name="_Toc428292297"/>
       <w:r>
         <w:rPr>
           <w:rFonts w:hint="cs"/>
@@ -30632,7 +31912,7 @@
         </w:rPr>
         <w:t>קבצים נבדקים</w:t>
       </w:r>
-      <w:bookmarkEnd w:id="26"/>
+      <w:bookmarkEnd w:id="27"/>
     </w:p>
     <w:p>
       <w:pPr>
@@ -30646,7 +31926,7 @@
         <w:tblStyle w:val="TableGrid"/>
         <w:tblW w:w="0" w:type="auto"/>
         <w:tblLayout w:type="fixed"/>
-        <w:tblLook w:val="04A0" w:firstRow="1" w:lastRow="0" w:firstColumn="1" w:lastColumn="0" w:noHBand="0" w:noVBand="1"/>
+        <w:tblLook w:val="04A0"/>
       </w:tblPr>
       <w:tblGrid>
         <w:gridCol w:w="1668"/>
@@ -30759,7 +32039,7 @@
               <w:bidi w:val="0"/>
               <w:spacing w:line="276" w:lineRule="auto"/>
             </w:pPr>
-            <w:hyperlink r:id="rId14" w:history="1">
+            <w:hyperlink r:id="rId13" w:history="1">
               <w:r>
                 <w:rPr>
                   <w:rStyle w:val="Hyperlink"/>
@@ -30896,7 +32176,7 @@
               <w:bidi w:val="0"/>
               <w:spacing w:line="276" w:lineRule="auto"/>
             </w:pPr>
-            <w:hyperlink r:id="rId15" w:history="1">
+            <w:hyperlink r:id="rId14" w:history="1">
               <w:r>
                 <w:rPr>
                   <w:rStyle w:val="Hyperlink"/>
@@ -31213,7 +32493,7 @@
               <w:bidi w:val="0"/>
               <w:spacing w:line="276" w:lineRule="auto"/>
             </w:pPr>
-            <w:hyperlink r:id="rId16" w:history="1">
+            <w:hyperlink r:id="rId15" w:history="1">
               <w:r>
                 <w:rPr>
                   <w:rStyle w:val="Hyperlink"/>
@@ -31262,7 +32542,7 @@
               <w:bidi w:val="0"/>
               <w:spacing w:line="276" w:lineRule="auto"/>
             </w:pPr>
-            <w:hyperlink r:id="rId17" w:anchor="showall" w:history="1">
+            <w:hyperlink r:id="rId16" w:anchor="showall" w:history="1">
               <w:r>
                 <w:rPr>
                   <w:rStyle w:val="Hyperlink"/>
@@ -31468,7 +32748,7 @@
           <w:rtl/>
         </w:rPr>
       </w:pPr>
-      <w:bookmarkStart w:id="27" w:name="_Toc428221451"/>
+      <w:bookmarkStart w:id="28" w:name="_Toc428292298"/>
       <w:r>
         <w:rPr>
           <w:rFonts w:hint="cs"/>
@@ -31477,7 +32757,7 @@
         <w:lastRenderedPageBreak/>
         <w:t>כלים נוספים</w:t>
       </w:r>
-      <w:bookmarkEnd w:id="27"/>
+      <w:bookmarkEnd w:id="28"/>
     </w:p>
     <w:p>
       <w:pPr>
@@ -31547,30 +32827,30 @@
           <w:b/>
           <w:bCs/>
         </w:rPr>
-        <w:t xml:space="preserve"> (Facebook Python API</w:t>
-      </w:r>
-      <w:proofErr w:type="gramStart"/>
+        <w:t xml:space="preserve"> (</w:t>
+      </w:r>
+      <w:proofErr w:type="spellStart"/>
       <w:r>
         <w:rPr>
           <w:b/>
           <w:bCs/>
         </w:rPr>
-        <w:t>)</w:t>
-      </w:r>
-      <w:r>
-        <w:rPr>
-          <w:rFonts w:hint="cs"/>
-          <w:rtl/>
-        </w:rPr>
-        <w:t>-</w:t>
-      </w:r>
-      <w:proofErr w:type="gramEnd"/>
-      <w:r>
-        <w:rPr>
-          <w:rFonts w:hint="cs"/>
-          <w:rtl/>
-        </w:rPr>
-        <w:t xml:space="preserve"> </w:t>
+        <w:t>Facebook</w:t>
+      </w:r>
+      <w:proofErr w:type="spellEnd"/>
+      <w:r>
+        <w:rPr>
+          <w:b/>
+          <w:bCs/>
+        </w:rPr>
+        <w:t xml:space="preserve"> Python API)</w:t>
+      </w:r>
+      <w:r>
+        <w:rPr>
+          <w:rFonts w:hint="cs"/>
+          <w:rtl/>
+        </w:rPr>
+        <w:t xml:space="preserve">- </w:t>
       </w:r>
       <w:r>
         <w:t>https://facepy.readthedocs.org/en/latest</w:t>
@@ -31590,7 +32870,7 @@
       </w:pPr>
     </w:p>
     <w:sectPr>
-      <w:footerReference w:type="default" r:id="rId18"/>
+      <w:footerReference w:type="default" r:id="rId17"/>
       <w:pgSz w:w="11906" w:h="16838"/>
       <w:pgMar w:top="1440" w:right="1800" w:bottom="1440" w:left="1800" w:header="708" w:footer="708" w:gutter="0"/>
       <w:cols w:space="708"/>
@@ -31603,7 +32883,7 @@
 </file>
 
 <file path=word/endnotes.xml><?xml version="1.0" encoding="utf-8"?>
-<w:endnotes xmlns:wpc="http://schemas.microsoft.com/office/word/2010/wordprocessingCanvas" xmlns:mc="http://schemas.openxmlformats.org/markup-compatibility/2006" xmlns:o="urn:schemas-microsoft-com:office:office" xmlns:r="http://schemas.openxmlformats.org/officeDocument/2006/relationships" xmlns:m="http://schemas.openxmlformats.org/officeDocument/2006/math" xmlns:v="urn:schemas-microsoft-com:vml" xmlns:wp14="http://schemas.microsoft.com/office/word/2010/wordprocessingDrawing" xmlns:wp="http://schemas.openxmlformats.org/drawingml/2006/wordprocessingDrawing" xmlns:w10="urn:schemas-microsoft-com:office:word" xmlns:w="http://schemas.openxmlformats.org/wordprocessingml/2006/main" xmlns:w14="http://schemas.microsoft.com/office/word/2010/wordml" xmlns:wpg="http://schemas.microsoft.com/office/word/2010/wordprocessingGroup" xmlns:wpi="http://schemas.microsoft.com/office/word/2010/wordprocessingInk" xmlns:wne="http://schemas.microsoft.com/office/word/2006/wordml" xmlns:wps="http://schemas.microsoft.com/office/word/2010/wordprocessingShape" mc:Ignorable="w14 wp14">
+<w:endnotes xmlns:ve="http://schemas.openxmlformats.org/markup-compatibility/2006" xmlns:o="urn:schemas-microsoft-com:office:office" xmlns:r="http://schemas.openxmlformats.org/officeDocument/2006/relationships" xmlns:m="http://schemas.openxmlformats.org/officeDocument/2006/math" xmlns:v="urn:schemas-microsoft-com:vml" xmlns:wp="http://schemas.openxmlformats.org/drawingml/2006/wordprocessingDrawing" xmlns:w10="urn:schemas-microsoft-com:office:word" xmlns:w="http://schemas.openxmlformats.org/wordprocessingml/2006/main" xmlns:wne="http://schemas.microsoft.com/office/word/2006/wordml">
   <w:endnote w:type="separator" w:id="-1">
     <w:p>
       <w:pPr>
@@ -31630,7 +32910,7 @@
 </file>
 
 <file path=word/footer1.xml><?xml version="1.0" encoding="utf-8"?>
-<w:ftr xmlns:wpc="http://schemas.microsoft.com/office/word/2010/wordprocessingCanvas" xmlns:mc="http://schemas.openxmlformats.org/markup-compatibility/2006" xmlns:o="urn:schemas-microsoft-com:office:office" xmlns:r="http://schemas.openxmlformats.org/officeDocument/2006/relationships" xmlns:m="http://schemas.openxmlformats.org/officeDocument/2006/math" xmlns:v="urn:schemas-microsoft-com:vml" xmlns:wp14="http://schemas.microsoft.com/office/word/2010/wordprocessingDrawing" xmlns:wp="http://schemas.openxmlformats.org/drawingml/2006/wordprocessingDrawing" xmlns:w10="urn:schemas-microsoft-com:office:word" xmlns:w="http://schemas.openxmlformats.org/wordprocessingml/2006/main" xmlns:w14="http://schemas.microsoft.com/office/word/2010/wordml" xmlns:wpg="http://schemas.microsoft.com/office/word/2010/wordprocessingGroup" xmlns:wpi="http://schemas.microsoft.com/office/word/2010/wordprocessingInk" xmlns:wne="http://schemas.microsoft.com/office/word/2006/wordml" xmlns:wps="http://schemas.microsoft.com/office/word/2010/wordprocessingShape" mc:Ignorable="w14 wp14">
+<w:ftr xmlns:ve="http://schemas.openxmlformats.org/markup-compatibility/2006" xmlns:o="urn:schemas-microsoft-com:office:office" xmlns:r="http://schemas.openxmlformats.org/officeDocument/2006/relationships" xmlns:m="http://schemas.openxmlformats.org/officeDocument/2006/math" xmlns:v="urn:schemas-microsoft-com:vml" xmlns:wp="http://schemas.openxmlformats.org/drawingml/2006/wordprocessingDrawing" xmlns:w10="urn:schemas-microsoft-com:office:word" xmlns:w="http://schemas.openxmlformats.org/wordprocessingml/2006/main" xmlns:wne="http://schemas.microsoft.com/office/word/2006/wordml">
   <w:p>
     <w:pPr>
       <w:pStyle w:val="Footer"/>
@@ -31652,7 +32932,6 @@
           <w:docPartUnique/>
         </w:docPartObj>
       </w:sdtPr>
-      <w:sdtEndPr/>
       <w:sdtContent>
         <w:r>
           <w:fldChar w:fldCharType="begin"/>
@@ -31668,7 +32947,7 @@
             <w:noProof/>
             <w:rtl/>
           </w:rPr>
-          <w:t>1</w:t>
+          <w:t>10</w:t>
         </w:r>
         <w:r>
           <w:rPr>
@@ -31695,7 +32974,7 @@
 </file>
 
 <file path=word/footnotes.xml><?xml version="1.0" encoding="utf-8"?>
-<w:footnotes xmlns:wpc="http://schemas.microsoft.com/office/word/2010/wordprocessingCanvas" xmlns:mc="http://schemas.openxmlformats.org/markup-compatibility/2006" xmlns:o="urn:schemas-microsoft-com:office:office" xmlns:r="http://schemas.openxmlformats.org/officeDocument/2006/relationships" xmlns:m="http://schemas.openxmlformats.org/officeDocument/2006/math" xmlns:v="urn:schemas-microsoft-com:vml" xmlns:wp14="http://schemas.microsoft.com/office/word/2010/wordprocessingDrawing" xmlns:wp="http://schemas.openxmlformats.org/drawingml/2006/wordprocessingDrawing" xmlns:w10="urn:schemas-microsoft-com:office:word" xmlns:w="http://schemas.openxmlformats.org/wordprocessingml/2006/main" xmlns:w14="http://schemas.microsoft.com/office/word/2010/wordml" xmlns:wpg="http://schemas.microsoft.com/office/word/2010/wordprocessingGroup" xmlns:wpi="http://schemas.microsoft.com/office/word/2010/wordprocessingInk" xmlns:wne="http://schemas.microsoft.com/office/word/2006/wordml" xmlns:wps="http://schemas.microsoft.com/office/word/2010/wordprocessingShape" mc:Ignorable="w14 wp14">
+<w:footnotes xmlns:ve="http://schemas.openxmlformats.org/markup-compatibility/2006" xmlns:o="urn:schemas-microsoft-com:office:office" xmlns:r="http://schemas.openxmlformats.org/officeDocument/2006/relationships" xmlns:m="http://schemas.openxmlformats.org/officeDocument/2006/math" xmlns:v="urn:schemas-microsoft-com:vml" xmlns:wp="http://schemas.openxmlformats.org/drawingml/2006/wordprocessingDrawing" xmlns:w10="urn:schemas-microsoft-com:office:word" xmlns:w="http://schemas.openxmlformats.org/wordprocessingml/2006/main" xmlns:wne="http://schemas.microsoft.com/office/word/2006/wordml">
   <w:footnote w:type="separator" w:id="-1">
     <w:p>
       <w:pPr>
@@ -31722,7 +33001,7 @@
 </file>
 
 <file path=word/numbering.xml><?xml version="1.0" encoding="utf-8"?>
-<w:numbering xmlns:wpc="http://schemas.microsoft.com/office/word/2010/wordprocessingCanvas" xmlns:mc="http://schemas.openxmlformats.org/markup-compatibility/2006" xmlns:o="urn:schemas-microsoft-com:office:office" xmlns:r="http://schemas.openxmlformats.org/officeDocument/2006/relationships" xmlns:m="http://schemas.openxmlformats.org/officeDocument/2006/math" xmlns:v="urn:schemas-microsoft-com:vml" xmlns:wp14="http://schemas.microsoft.com/office/word/2010/wordprocessingDrawing" xmlns:wp="http://schemas.openxmlformats.org/drawingml/2006/wordprocessingDrawing" xmlns:w10="urn:schemas-microsoft-com:office:word" xmlns:w="http://schemas.openxmlformats.org/wordprocessingml/2006/main" xmlns:w14="http://schemas.microsoft.com/office/word/2010/wordml" xmlns:wpg="http://schemas.microsoft.com/office/word/2010/wordprocessingGroup" xmlns:wpi="http://schemas.microsoft.com/office/word/2010/wordprocessingInk" xmlns:wne="http://schemas.microsoft.com/office/word/2006/wordml" xmlns:wps="http://schemas.microsoft.com/office/word/2010/wordprocessingShape" mc:Ignorable="w14 wp14">
+<w:numbering xmlns:ve="http://schemas.openxmlformats.org/markup-compatibility/2006" xmlns:o="urn:schemas-microsoft-com:office:office" xmlns:r="http://schemas.openxmlformats.org/officeDocument/2006/relationships" xmlns:m="http://schemas.openxmlformats.org/officeDocument/2006/math" xmlns:v="urn:schemas-microsoft-com:vml" xmlns:wp="http://schemas.openxmlformats.org/drawingml/2006/wordprocessingDrawing" xmlns:w10="urn:schemas-microsoft-com:office:word" xmlns:w="http://schemas.openxmlformats.org/wordprocessingml/2006/main" xmlns:wne="http://schemas.microsoft.com/office/word/2006/wordml">
   <w:abstractNum w:abstractNumId="0">
     <w:nsid w:val="055707F4"/>
     <w:multiLevelType w:val="hybridMultilevel"/>
@@ -36970,7 +38249,7 @@
 </file>
 
 <file path=word/styles.xml><?xml version="1.0" encoding="utf-8"?>
-<w:styles xmlns:mc="http://schemas.openxmlformats.org/markup-compatibility/2006" xmlns:r="http://schemas.openxmlformats.org/officeDocument/2006/relationships" xmlns:w="http://schemas.openxmlformats.org/wordprocessingml/2006/main" xmlns:w14="http://schemas.microsoft.com/office/word/2010/wordml" mc:Ignorable="w14">
+<w:styles xmlns:r="http://schemas.openxmlformats.org/officeDocument/2006/relationships" xmlns:w="http://schemas.openxmlformats.org/wordprocessingml/2006/main">
   <w:docDefaults>
     <w:rPrDefault>
       <w:rPr>
@@ -37219,6 +38498,7 @@
     <w:uiPriority w:val="99"/>
     <w:semiHidden/>
     <w:unhideWhenUsed/>
+    <w:qFormat/>
     <w:tblPr>
       <w:tblInd w:w="0" w:type="dxa"/>
       <w:tblCellMar>
@@ -37302,6 +38582,7 @@
       <w:spacing w:after="0" w:line="240" w:lineRule="auto"/>
     </w:pPr>
     <w:tblPr>
+      <w:tblInd w:w="0" w:type="dxa"/>
       <w:tblBorders>
         <w:top w:val="single" w:sz="4" w:space="0" w:color="auto"/>
         <w:left w:val="single" w:sz="4" w:space="0" w:color="auto"/>
@@ -37310,6 +38591,12 @@
         <w:insideH w:val="single" w:sz="4" w:space="0" w:color="auto"/>
         <w:insideV w:val="single" w:sz="4" w:space="0" w:color="auto"/>
       </w:tblBorders>
+      <w:tblCellMar>
+        <w:top w:w="0" w:type="dxa"/>
+        <w:left w:w="108" w:type="dxa"/>
+        <w:bottom w:w="0" w:type="dxa"/>
+        <w:right w:w="108" w:type="dxa"/>
+      </w:tblCellMar>
     </w:tblPr>
   </w:style>
   <w:style w:type="character" w:customStyle="1" w:styleId="pl-s">
@@ -37742,25 +39029,14 @@
 
 <file path=word/charts/chart1.xml><?xml version="1.0" encoding="utf-8"?>
 <c:chartSpace xmlns:c="http://schemas.openxmlformats.org/drawingml/2006/chart" xmlns:a="http://schemas.openxmlformats.org/drawingml/2006/main" xmlns:r="http://schemas.openxmlformats.org/officeDocument/2006/relationships">
-  <c:date1904 val="0"/>
-  <c:lang val="en-US"/>
-  <c:roundedCorners val="0"/>
-  <mc:AlternateContent xmlns:mc="http://schemas.openxmlformats.org/markup-compatibility/2006">
-    <mc:Choice xmlns:c14="http://schemas.microsoft.com/office/drawing/2007/8/2/chart" Requires="c14">
-      <c14:style val="102"/>
-    </mc:Choice>
-    <mc:Fallback>
-      <c:style val="2"/>
-    </mc:Fallback>
-  </mc:AlternateContent>
+  <c:date1904 val="1"/>
+  <c:lang val="he-IL"/>
   <c:chart>
-    <c:autoTitleDeleted val="0"/>
     <c:plotArea>
       <c:layout/>
       <c:barChart>
         <c:barDir val="col"/>
         <c:grouping val="clustered"/>
-        <c:varyColors val="0"/>
         <c:ser>
           <c:idx val="0"/>
           <c:order val="0"/>
@@ -37775,7 +39051,6 @@
               </c:strCache>
             </c:strRef>
           </c:tx>
-          <c:invertIfNegative val="0"/>
           <c:cat>
             <c:strRef>
               <c:f>Sheet1!$B$1:$H$1</c:f>
@@ -37821,7 +39096,7 @@
                   <c:v>0.85933710590137358</c:v>
                 </c:pt>
                 <c:pt idx="3">
-                  <c:v>0.85879816760981043</c:v>
+                  <c:v>0.85879816760981076</c:v>
                 </c:pt>
                 <c:pt idx="4">
                   <c:v>0.84128267313392613</c:v>
@@ -37850,7 +39125,6 @@
               </c:strCache>
             </c:strRef>
           </c:tx>
-          <c:invertIfNegative val="0"/>
           <c:cat>
             <c:strRef>
               <c:f>Sheet1!$B$1:$H$1</c:f>
@@ -37887,10 +39161,10 @@
                 <c:formatCode>0.00</c:formatCode>
                 <c:ptCount val="7"/>
                 <c:pt idx="0">
-                  <c:v>0.38542890716803868</c:v>
+                  <c:v>0.38542890716803896</c:v>
                 </c:pt>
                 <c:pt idx="1">
-                  <c:v>0.53056234718826223</c:v>
+                  <c:v>0.53056234718826178</c:v>
                 </c:pt>
                 <c:pt idx="2">
                   <c:v>0.59507042253521125</c:v>
@@ -37899,7 +39173,7 @@
                   <c:v>0.56022408963585435</c:v>
                 </c:pt>
                 <c:pt idx="4">
-                  <c:v>0.46892655367231695</c:v>
+                  <c:v>0.46892655367231706</c:v>
                 </c:pt>
                 <c:pt idx="5">
                   <c:v>0.51200000000000001</c:v>
@@ -37925,7 +39199,6 @@
               </c:strCache>
             </c:strRef>
           </c:tx>
-          <c:invertIfNegative val="0"/>
           <c:cat>
             <c:strRef>
               <c:f>Sheet1!$B$1:$H$1</c:f>
@@ -37980,93 +39253,62 @@
                   <c:v>0.58614864864864868</c:v>
                 </c:pt>
                 <c:pt idx="6">
-                  <c:v>0.32094594594594694</c:v>
+                  <c:v>0.32094594594594716</c:v>
                 </c:pt>
               </c:numCache>
             </c:numRef>
           </c:val>
         </c:ser>
-        <c:dLbls>
-          <c:showLegendKey val="0"/>
-          <c:showVal val="0"/>
-          <c:showCatName val="0"/>
-          <c:showSerName val="0"/>
-          <c:showPercent val="0"/>
-          <c:showBubbleSize val="0"/>
-        </c:dLbls>
-        <c:gapWidth val="150"/>
-        <c:axId val="113427584"/>
-        <c:axId val="113429120"/>
+        <c:axId val="133571328"/>
+        <c:axId val="133572864"/>
       </c:barChart>
       <c:catAx>
-        <c:axId val="113427584"/>
+        <c:axId val="133571328"/>
         <c:scaling>
           <c:orientation val="minMax"/>
         </c:scaling>
-        <c:delete val="0"/>
         <c:axPos val="b"/>
-        <c:majorTickMark val="out"/>
-        <c:minorTickMark val="none"/>
         <c:tickLblPos val="nextTo"/>
-        <c:crossAx val="113429120"/>
+        <c:crossAx val="133572864"/>
         <c:crosses val="autoZero"/>
         <c:auto val="1"/>
         <c:lblAlgn val="ctr"/>
         <c:lblOffset val="100"/>
-        <c:noMultiLvlLbl val="0"/>
       </c:catAx>
       <c:valAx>
-        <c:axId val="113429120"/>
+        <c:axId val="133572864"/>
         <c:scaling>
           <c:orientation val="minMax"/>
         </c:scaling>
-        <c:delete val="0"/>
         <c:axPos val="l"/>
         <c:majorGridlines/>
         <c:numFmt formatCode="0.00" sourceLinked="1"/>
-        <c:majorTickMark val="out"/>
-        <c:minorTickMark val="none"/>
         <c:tickLblPos val="nextTo"/>
-        <c:crossAx val="113427584"/>
+        <c:crossAx val="133571328"/>
         <c:crosses val="autoZero"/>
         <c:crossBetween val="between"/>
       </c:valAx>
     </c:plotArea>
     <c:legend>
       <c:legendPos val="l"/>
-      <c:overlay val="0"/>
     </c:legend>
     <c:plotVisOnly val="1"/>
     <c:dispBlanksAs val="gap"/>
-    <c:showDLblsOverMax val="0"/>
   </c:chart>
-  <c:externalData r:id="rId1">
-    <c:autoUpdate val="0"/>
-  </c:externalData>
+  <c:externalData r:id="rId1"/>
 </c:chartSpace>
 </file>
 
 <file path=word/charts/chart2.xml><?xml version="1.0" encoding="utf-8"?>
 <c:chartSpace xmlns:c="http://schemas.openxmlformats.org/drawingml/2006/chart" xmlns:a="http://schemas.openxmlformats.org/drawingml/2006/main" xmlns:r="http://schemas.openxmlformats.org/officeDocument/2006/relationships">
-  <c:date1904 val="0"/>
-  <c:lang val="en-US"/>
-  <c:roundedCorners val="0"/>
-  <mc:AlternateContent xmlns:mc="http://schemas.openxmlformats.org/markup-compatibility/2006">
-    <mc:Choice xmlns:c14="http://schemas.microsoft.com/office/drawing/2007/8/2/chart" Requires="c14">
-      <c14:style val="102"/>
-    </mc:Choice>
-    <mc:Fallback>
-      <c:style val="2"/>
-    </mc:Fallback>
-  </mc:AlternateContent>
+  <c:date1904 val="1"/>
+  <c:lang val="he-IL"/>
   <c:chart>
-    <c:autoTitleDeleted val="0"/>
     <c:plotArea>
       <c:layout/>
       <c:barChart>
         <c:barDir val="col"/>
         <c:grouping val="clustered"/>
-        <c:varyColors val="0"/>
         <c:ser>
           <c:idx val="0"/>
           <c:order val="0"/>
@@ -38081,7 +39323,6 @@
               </c:strCache>
             </c:strRef>
           </c:tx>
-          <c:invertIfNegative val="0"/>
           <c:cat>
             <c:strRef>
               <c:f>'duckduck general'!$B$1:$I$1</c:f>
@@ -38121,25 +39362,25 @@
                 <c:formatCode>0.00</c:formatCode>
                 <c:ptCount val="8"/>
                 <c:pt idx="0">
-                  <c:v>0.7952034492050658</c:v>
+                  <c:v>0.79520344920506558</c:v>
                 </c:pt>
                 <c:pt idx="1">
-                  <c:v>0.79116141201832413</c:v>
+                  <c:v>0.79116141201832435</c:v>
                 </c:pt>
                 <c:pt idx="2">
                   <c:v>0.85475613042306664</c:v>
                 </c:pt>
                 <c:pt idx="3">
-                  <c:v>0.85260037725680426</c:v>
+                  <c:v>0.85260037725680471</c:v>
                 </c:pt>
                 <c:pt idx="4">
-                  <c:v>0.85933710590137402</c:v>
+                  <c:v>0.8593371059013738</c:v>
                 </c:pt>
                 <c:pt idx="5">
                   <c:v>0.86149285906763651</c:v>
                 </c:pt>
                 <c:pt idx="6">
-                  <c:v>0.85987604419293973</c:v>
+                  <c:v>0.8598760441929395</c:v>
                 </c:pt>
                 <c:pt idx="7">
                   <c:v>0.86176232821341969</c:v>
@@ -38162,7 +39403,6 @@
               </c:strCache>
             </c:strRef>
           </c:tx>
-          <c:invertIfNegative val="0"/>
           <c:cat>
             <c:strRef>
               <c:f>'duckduck general'!$B$1:$I$1</c:f>
@@ -38202,22 +39442,22 @@
                 <c:formatCode>0.00</c:formatCode>
                 <c:ptCount val="8"/>
                 <c:pt idx="0">
-                  <c:v>0.38542890716803779</c:v>
+                  <c:v>0.38542890716803807</c:v>
                 </c:pt>
                 <c:pt idx="1">
-                  <c:v>0.38143176733780793</c:v>
+                  <c:v>0.38143176733780826</c:v>
                 </c:pt>
                 <c:pt idx="2">
-                  <c:v>0.53056234718826367</c:v>
+                  <c:v>0.53056234718826323</c:v>
                 </c:pt>
                 <c:pt idx="3">
-                  <c:v>0.51702127659574493</c:v>
+                  <c:v>0.51702127659574515</c:v>
                 </c:pt>
                 <c:pt idx="4">
                   <c:v>0.59507042253521125</c:v>
                 </c:pt>
                 <c:pt idx="5">
-                  <c:v>0.58806818181818166</c:v>
+                  <c:v>0.58806818181818143</c:v>
                 </c:pt>
                 <c:pt idx="6">
                   <c:v>0.70289855072463769</c:v>
@@ -38243,7 +39483,6 @@
               </c:strCache>
             </c:strRef>
           </c:tx>
-          <c:invertIfNegative val="0"/>
           <c:cat>
             <c:strRef>
               <c:f>'duckduck general'!$B$1:$I$1</c:f>
@@ -38292,45 +39531,33 @@
                   <c:v>0.54391891891891886</c:v>
                 </c:pt>
                 <c:pt idx="3">
-                  <c:v>0.58952702702702675</c:v>
+                  <c:v>0.58952702702702642</c:v>
                 </c:pt>
                 <c:pt idx="4">
-                  <c:v>0.44256756756756765</c:v>
+                  <c:v>0.44256756756756777</c:v>
                 </c:pt>
                 <c:pt idx="5">
                   <c:v>0.50675675675675658</c:v>
                 </c:pt>
                 <c:pt idx="6">
-                  <c:v>0.32094594594594616</c:v>
+                  <c:v>0.32094594594594639</c:v>
                 </c:pt>
                 <c:pt idx="7">
-                  <c:v>0.34797297297297336</c:v>
+                  <c:v>0.34797297297297358</c:v>
                 </c:pt>
               </c:numCache>
             </c:numRef>
           </c:val>
         </c:ser>
-        <c:dLbls>
-          <c:showLegendKey val="0"/>
-          <c:showVal val="0"/>
-          <c:showCatName val="0"/>
-          <c:showSerName val="0"/>
-          <c:showPercent val="0"/>
-          <c:showBubbleSize val="0"/>
-        </c:dLbls>
-        <c:gapWidth val="150"/>
-        <c:axId val="112996352"/>
-        <c:axId val="112997888"/>
+        <c:axId val="133608960"/>
+        <c:axId val="133610496"/>
       </c:barChart>
       <c:catAx>
-        <c:axId val="112996352"/>
+        <c:axId val="133608960"/>
         <c:scaling>
           <c:orientation val="minMax"/>
         </c:scaling>
-        <c:delete val="0"/>
         <c:axPos val="b"/>
-        <c:majorTickMark val="out"/>
-        <c:minorTickMark val="none"/>
         <c:tickLblPos val="nextTo"/>
         <c:txPr>
           <a:bodyPr/>
@@ -38341,68 +39568,49 @@
                 <a:latin typeface="Arial" pitchFamily="34" charset="0"/>
               </a:defRPr>
             </a:pPr>
-            <a:endParaRPr lang="en-US"/>
+            <a:endParaRPr lang="he-IL"/>
           </a:p>
         </c:txPr>
-        <c:crossAx val="112997888"/>
+        <c:crossAx val="133610496"/>
         <c:crosses val="autoZero"/>
         <c:auto val="1"/>
         <c:lblAlgn val="ctr"/>
         <c:lblOffset val="100"/>
-        <c:noMultiLvlLbl val="0"/>
       </c:catAx>
       <c:valAx>
-        <c:axId val="112997888"/>
+        <c:axId val="133610496"/>
         <c:scaling>
           <c:orientation val="minMax"/>
         </c:scaling>
-        <c:delete val="0"/>
         <c:axPos val="l"/>
         <c:majorGridlines/>
         <c:numFmt formatCode="0.00" sourceLinked="1"/>
-        <c:majorTickMark val="out"/>
-        <c:minorTickMark val="none"/>
         <c:tickLblPos val="nextTo"/>
-        <c:crossAx val="112996352"/>
+        <c:crossAx val="133608960"/>
         <c:crosses val="autoZero"/>
         <c:crossBetween val="between"/>
       </c:valAx>
     </c:plotArea>
     <c:legend>
       <c:legendPos val="l"/>
-      <c:overlay val="0"/>
     </c:legend>
     <c:plotVisOnly val="1"/>
     <c:dispBlanksAs val="gap"/>
-    <c:showDLblsOverMax val="0"/>
   </c:chart>
-  <c:externalData r:id="rId1">
-    <c:autoUpdate val="0"/>
-  </c:externalData>
+  <c:externalData r:id="rId1"/>
 </c:chartSpace>
 </file>
 
 <file path=word/charts/chart3.xml><?xml version="1.0" encoding="utf-8"?>
 <c:chartSpace xmlns:c="http://schemas.openxmlformats.org/drawingml/2006/chart" xmlns:a="http://schemas.openxmlformats.org/drawingml/2006/main" xmlns:r="http://schemas.openxmlformats.org/officeDocument/2006/relationships">
-  <c:date1904 val="0"/>
-  <c:lang val="en-US"/>
-  <c:roundedCorners val="0"/>
-  <mc:AlternateContent xmlns:mc="http://schemas.openxmlformats.org/markup-compatibility/2006">
-    <mc:Choice xmlns:c14="http://schemas.microsoft.com/office/drawing/2007/8/2/chart" Requires="c14">
-      <c14:style val="102"/>
-    </mc:Choice>
-    <mc:Fallback>
-      <c:style val="2"/>
-    </mc:Fallback>
-  </mc:AlternateContent>
+  <c:date1904 val="1"/>
+  <c:lang val="he-IL"/>
   <c:chart>
-    <c:autoTitleDeleted val="0"/>
     <c:plotArea>
       <c:layout/>
       <c:barChart>
         <c:barDir val="col"/>
         <c:grouping val="clustered"/>
-        <c:varyColors val="0"/>
         <c:ser>
           <c:idx val="0"/>
           <c:order val="0"/>
@@ -38417,7 +39625,6 @@
               </c:strCache>
             </c:strRef>
           </c:tx>
-          <c:invertIfNegative val="0"/>
           <c:cat>
             <c:strRef>
               <c:f>Sheet1!$B$1:$E$1</c:f>
@@ -38445,16 +39652,16 @@
                 <c:formatCode>0.00</c:formatCode>
                 <c:ptCount val="4"/>
                 <c:pt idx="0">
-                  <c:v>0.83982494529540508</c:v>
+                  <c:v>0.8398249452954053</c:v>
                 </c:pt>
                 <c:pt idx="1">
-                  <c:v>0.84245076586433232</c:v>
+                  <c:v>0.8424507658643321</c:v>
                 </c:pt>
                 <c:pt idx="2">
-                  <c:v>0.84814004376367635</c:v>
+                  <c:v>0.84814004376367669</c:v>
                 </c:pt>
                 <c:pt idx="3">
-                  <c:v>0.85864332603938776</c:v>
+                  <c:v>0.8586433260393882</c:v>
                 </c:pt>
               </c:numCache>
             </c:numRef>
@@ -38474,7 +39681,6 @@
               </c:strCache>
             </c:strRef>
           </c:tx>
-          <c:invertIfNegative val="0"/>
           <c:cat>
             <c:strRef>
               <c:f>Sheet1!$B$1:$E$1</c:f>
@@ -38502,13 +39708,13 @@
                 <c:formatCode>0.00</c:formatCode>
                 <c:ptCount val="4"/>
                 <c:pt idx="0">
-                  <c:v>0.52044609665427533</c:v>
+                  <c:v>0.52044609665427555</c:v>
                 </c:pt>
                 <c:pt idx="1">
                   <c:v>0.52710280373831753</c:v>
                 </c:pt>
                 <c:pt idx="2">
-                  <c:v>0.54069767441860495</c:v>
+                  <c:v>0.54069767441860528</c:v>
                 </c:pt>
                 <c:pt idx="3">
                   <c:v>0.56886227544910173</c:v>
@@ -38531,7 +39737,6 @@
               </c:strCache>
             </c:strRef>
           </c:tx>
-          <c:invertIfNegative val="0"/>
           <c:cat>
             <c:strRef>
               <c:f>Sheet1!$B$1:$E$1</c:f>
@@ -38565,106 +39770,74 @@
                   <c:v>0.84715025906735753</c:v>
                 </c:pt>
                 <c:pt idx="2">
-                  <c:v>0.83678756476683913</c:v>
+                  <c:v>0.83678756476683891</c:v>
                 </c:pt>
                 <c:pt idx="3">
-                  <c:v>0.83160621761658093</c:v>
+                  <c:v>0.83160621761658149</c:v>
                 </c:pt>
               </c:numCache>
             </c:numRef>
           </c:val>
         </c:ser>
-        <c:dLbls>
-          <c:showLegendKey val="0"/>
-          <c:showVal val="0"/>
-          <c:showCatName val="0"/>
-          <c:showSerName val="0"/>
-          <c:showPercent val="0"/>
-          <c:showBubbleSize val="0"/>
-        </c:dLbls>
-        <c:gapWidth val="150"/>
-        <c:axId val="113006848"/>
-        <c:axId val="113012736"/>
+        <c:axId val="133509120"/>
+        <c:axId val="133510656"/>
       </c:barChart>
       <c:catAx>
-        <c:axId val="113006848"/>
+        <c:axId val="133509120"/>
         <c:scaling>
           <c:orientation val="minMax"/>
         </c:scaling>
-        <c:delete val="0"/>
         <c:axPos val="b"/>
-        <c:majorTickMark val="out"/>
-        <c:minorTickMark val="none"/>
         <c:tickLblPos val="nextTo"/>
-        <c:crossAx val="113012736"/>
+        <c:crossAx val="133510656"/>
         <c:crosses val="autoZero"/>
         <c:auto val="1"/>
         <c:lblAlgn val="ctr"/>
         <c:lblOffset val="100"/>
-        <c:noMultiLvlLbl val="0"/>
       </c:catAx>
       <c:valAx>
-        <c:axId val="113012736"/>
+        <c:axId val="133510656"/>
         <c:scaling>
           <c:orientation val="minMax"/>
         </c:scaling>
-        <c:delete val="0"/>
         <c:axPos val="l"/>
         <c:majorGridlines/>
         <c:numFmt formatCode="0.00" sourceLinked="1"/>
-        <c:majorTickMark val="out"/>
-        <c:minorTickMark val="none"/>
         <c:tickLblPos val="nextTo"/>
-        <c:crossAx val="113006848"/>
+        <c:crossAx val="133509120"/>
         <c:crosses val="autoZero"/>
         <c:crossBetween val="between"/>
       </c:valAx>
     </c:plotArea>
     <c:legend>
       <c:legendPos val="l"/>
-      <c:overlay val="0"/>
     </c:legend>
     <c:plotVisOnly val="1"/>
     <c:dispBlanksAs val="gap"/>
-    <c:showDLblsOverMax val="0"/>
   </c:chart>
-  <c:externalData r:id="rId1">
-    <c:autoUpdate val="0"/>
-  </c:externalData>
+  <c:externalData r:id="rId1"/>
 </c:chartSpace>
 </file>
 
 <file path=word/charts/chart4.xml><?xml version="1.0" encoding="utf-8"?>
 <c:chartSpace xmlns:c="http://schemas.openxmlformats.org/drawingml/2006/chart" xmlns:a="http://schemas.openxmlformats.org/drawingml/2006/main" xmlns:r="http://schemas.openxmlformats.org/officeDocument/2006/relationships">
-  <c:date1904 val="0"/>
-  <c:lang val="en-US"/>
-  <c:roundedCorners val="0"/>
-  <mc:AlternateContent xmlns:mc="http://schemas.openxmlformats.org/markup-compatibility/2006">
-    <mc:Choice xmlns:c14="http://schemas.microsoft.com/office/drawing/2007/8/2/chart" Requires="c14">
-      <c14:style val="102"/>
-    </mc:Choice>
-    <mc:Fallback>
-      <c:style val="2"/>
-    </mc:Fallback>
-  </mc:AlternateContent>
+  <c:lang val="he-IL"/>
   <c:chart>
-    <c:autoTitleDeleted val="0"/>
     <c:plotArea>
       <c:layout>
         <c:manualLayout>
           <c:layoutTarget val="inner"/>
           <c:xMode val="edge"/>
           <c:yMode val="edge"/>
-          <c:x val="0.22199169180423603"/>
+          <c:x val="0.22199169180423609"/>
           <c:y val="6.5745588696768401E-2"/>
-          <c:w val="0.66673877720498065"/>
+          <c:w val="0.66673877720498098"/>
           <c:h val="0.52713599025673519"/>
         </c:manualLayout>
       </c:layout>
       <c:barChart>
         <c:barDir val="col"/>
         <c:grouping val="clustered"/>
-        <c:varyColors val="0"/>
         <c:ser>
           <c:idx val="0"/>
           <c:order val="0"/>
@@ -38679,7 +39852,6 @@
               </c:strCache>
             </c:strRef>
           </c:tx>
-          <c:invertIfNegative val="0"/>
           <c:cat>
             <c:strRef>
               <c:f>Sheet1!$B$1:$G$1</c:f>
@@ -38713,10 +39885,10 @@
                 <c:formatCode>0.00</c:formatCode>
                 <c:ptCount val="6"/>
                 <c:pt idx="0">
-                  <c:v>0.87877461706783411</c:v>
+                  <c:v>0.87877461706783455</c:v>
                 </c:pt>
                 <c:pt idx="1">
-                  <c:v>0.87658643326039409</c:v>
+                  <c:v>0.87658643326039432</c:v>
                 </c:pt>
                 <c:pt idx="2">
                   <c:v>0.88096280087527357</c:v>
@@ -38725,10 +39897,10 @@
                   <c:v>0.84945295404814003</c:v>
                 </c:pt>
                 <c:pt idx="4">
-                  <c:v>0.87396061269146652</c:v>
+                  <c:v>0.87396061269146685</c:v>
                 </c:pt>
                 <c:pt idx="5">
-                  <c:v>0.81269146608315146</c:v>
+                  <c:v>0.81269146608315201</c:v>
                 </c:pt>
               </c:numCache>
             </c:numRef>
@@ -38748,7 +39920,6 @@
               </c:strCache>
             </c:strRef>
           </c:tx>
-          <c:invertIfNegative val="0"/>
           <c:cat>
             <c:strRef>
               <c:f>Sheet1!$B$1:$G$1</c:f>
@@ -38785,7 +39956,7 @@
                   <c:v>0.64358974358974363</c:v>
                 </c:pt>
                 <c:pt idx="1">
-                  <c:v>0.62417582417582462</c:v>
+                  <c:v>0.62417582417582484</c:v>
                 </c:pt>
                 <c:pt idx="2">
                   <c:v>0.63758389261744974</c:v>
@@ -38817,7 +39988,6 @@
               </c:strCache>
             </c:strRef>
           </c:tx>
-          <c:invertIfNegative val="0"/>
           <c:cat>
             <c:strRef>
               <c:f>Sheet1!$B$1:$G$1</c:f>
@@ -38851,10 +40021,10 @@
                 <c:formatCode>0.00</c:formatCode>
                 <c:ptCount val="6"/>
                 <c:pt idx="0">
-                  <c:v>0.77202072538860123</c:v>
+                  <c:v>0.77202072538860145</c:v>
                 </c:pt>
                 <c:pt idx="1">
-                  <c:v>0.84455958549222776</c:v>
+                  <c:v>0.84455958549222743</c:v>
                 </c:pt>
                 <c:pt idx="2">
                   <c:v>0.84196891191709844</c:v>
@@ -38866,33 +40036,21 @@
                   <c:v>0.79274611398963735</c:v>
                 </c:pt>
                 <c:pt idx="5">
-                  <c:v>0.86269430051813512</c:v>
+                  <c:v>0.86269430051813556</c:v>
                 </c:pt>
               </c:numCache>
             </c:numRef>
           </c:val>
         </c:ser>
-        <c:dLbls>
-          <c:showLegendKey val="0"/>
-          <c:showVal val="0"/>
-          <c:showCatName val="0"/>
-          <c:showSerName val="0"/>
-          <c:showPercent val="0"/>
-          <c:showBubbleSize val="0"/>
-        </c:dLbls>
-        <c:gapWidth val="150"/>
-        <c:axId val="113030272"/>
-        <c:axId val="113031808"/>
+        <c:axId val="133559040"/>
+        <c:axId val="133560576"/>
       </c:barChart>
       <c:catAx>
-        <c:axId val="113030272"/>
+        <c:axId val="133559040"/>
         <c:scaling>
           <c:orientation val="minMax"/>
         </c:scaling>
-        <c:delete val="0"/>
         <c:axPos val="b"/>
-        <c:majorTickMark val="out"/>
-        <c:minorTickMark val="none"/>
         <c:tickLblPos val="nextTo"/>
         <c:txPr>
           <a:bodyPr rot="-5400000" vert="horz"/>
@@ -38901,68 +40059,49 @@
             <a:pPr>
               <a:defRPr/>
             </a:pPr>
-            <a:endParaRPr lang="en-US"/>
+            <a:endParaRPr lang="he-IL"/>
           </a:p>
         </c:txPr>
-        <c:crossAx val="113031808"/>
+        <c:crossAx val="133560576"/>
         <c:crosses val="autoZero"/>
         <c:auto val="1"/>
         <c:lblAlgn val="ctr"/>
         <c:lblOffset val="100"/>
-        <c:noMultiLvlLbl val="0"/>
       </c:catAx>
       <c:valAx>
-        <c:axId val="113031808"/>
+        <c:axId val="133560576"/>
         <c:scaling>
           <c:orientation val="minMax"/>
         </c:scaling>
-        <c:delete val="0"/>
         <c:axPos val="l"/>
         <c:majorGridlines/>
         <c:numFmt formatCode="0.00" sourceLinked="1"/>
-        <c:majorTickMark val="out"/>
-        <c:minorTickMark val="none"/>
         <c:tickLblPos val="nextTo"/>
-        <c:crossAx val="113030272"/>
+        <c:crossAx val="133559040"/>
         <c:crosses val="autoZero"/>
         <c:crossBetween val="between"/>
       </c:valAx>
     </c:plotArea>
     <c:legend>
       <c:legendPos val="l"/>
-      <c:overlay val="0"/>
     </c:legend>
     <c:plotVisOnly val="1"/>
     <c:dispBlanksAs val="gap"/>
-    <c:showDLblsOverMax val="0"/>
   </c:chart>
-  <c:externalData r:id="rId1">
-    <c:autoUpdate val="0"/>
-  </c:externalData>
+  <c:externalData r:id="rId1"/>
 </c:chartSpace>
 </file>
 
 <file path=word/charts/chart5.xml><?xml version="1.0" encoding="utf-8"?>
 <c:chartSpace xmlns:c="http://schemas.openxmlformats.org/drawingml/2006/chart" xmlns:a="http://schemas.openxmlformats.org/drawingml/2006/main" xmlns:r="http://schemas.openxmlformats.org/officeDocument/2006/relationships">
-  <c:date1904 val="0"/>
-  <c:lang val="en-US"/>
-  <c:roundedCorners val="0"/>
-  <mc:AlternateContent xmlns:mc="http://schemas.openxmlformats.org/markup-compatibility/2006">
-    <mc:Choice xmlns:c14="http://schemas.microsoft.com/office/drawing/2007/8/2/chart" Requires="c14">
-      <c14:style val="102"/>
-    </mc:Choice>
-    <mc:Fallback>
-      <c:style val="2"/>
-    </mc:Fallback>
-  </mc:AlternateContent>
+  <c:date1904 val="1"/>
+  <c:lang val="he-IL"/>
   <c:chart>
-    <c:autoTitleDeleted val="0"/>
     <c:plotArea>
       <c:layout/>
       <c:barChart>
         <c:barDir val="col"/>
         <c:grouping val="clustered"/>
-        <c:varyColors val="0"/>
         <c:ser>
           <c:idx val="0"/>
           <c:order val="0"/>
@@ -38977,7 +40116,6 @@
               </c:strCache>
             </c:strRef>
           </c:tx>
-          <c:invertIfNegative val="0"/>
           <c:cat>
             <c:strRef>
               <c:f>Sheet1!$B$1:$G$1</c:f>
@@ -39011,16 +40149,16 @@
                 <c:formatCode>0.00</c:formatCode>
                 <c:ptCount val="6"/>
                 <c:pt idx="0">
-                  <c:v>0.84355828220858897</c:v>
+                  <c:v>0.84355828220858942</c:v>
                 </c:pt>
                 <c:pt idx="1">
-                  <c:v>0.93711656441717794</c:v>
+                  <c:v>0.93711656441717772</c:v>
                 </c:pt>
                 <c:pt idx="2">
                   <c:v>0.82975460122699385</c:v>
                 </c:pt>
                 <c:pt idx="3">
-                  <c:v>0.79601226993865026</c:v>
+                  <c:v>0.79601226993864993</c:v>
                 </c:pt>
                 <c:pt idx="4">
                   <c:v>0.81441717791411039</c:v>
@@ -39046,7 +40184,6 @@
               </c:strCache>
             </c:strRef>
           </c:tx>
-          <c:invertIfNegative val="0"/>
           <c:cat>
             <c:strRef>
               <c:f>Sheet1!$B$1:$G$1</c:f>
@@ -39080,13 +40217,13 @@
                 <c:formatCode>0.00</c:formatCode>
                 <c:ptCount val="6"/>
                 <c:pt idx="0">
-                  <c:v>0.63398692810457513</c:v>
+                  <c:v>0.63398692810457535</c:v>
                 </c:pt>
                 <c:pt idx="1">
                   <c:v>0.90625</c:v>
                 </c:pt>
                 <c:pt idx="2">
-                  <c:v>0.60273972602739723</c:v>
+                  <c:v>0.60273972602739745</c:v>
                 </c:pt>
                 <c:pt idx="3">
                   <c:v>1</c:v>
@@ -39095,7 +40232,7 @@
                   <c:v>0.56395348837209303</c:v>
                 </c:pt>
                 <c:pt idx="5">
-                  <c:v>0.83185840707964598</c:v>
+                  <c:v>0.8318584070796462</c:v>
                 </c:pt>
               </c:numCache>
             </c:numRef>
@@ -39115,7 +40252,6 @@
               </c:strCache>
             </c:strRef>
           </c:tx>
-          <c:invertIfNegative val="0"/>
           <c:cat>
             <c:strRef>
               <c:f>Sheet1!$B$1:$G$1</c:f>
@@ -39149,84 +40285,64 @@
                 <c:formatCode>0.00</c:formatCode>
                 <c:ptCount val="6"/>
                 <c:pt idx="0">
-                  <c:v>0.77551020408163263</c:v>
+                  <c:v>0.77551020408163251</c:v>
                 </c:pt>
                 <c:pt idx="1">
                   <c:v>0.891156462585034</c:v>
                 </c:pt>
                 <c:pt idx="2">
-                  <c:v>0.72108843537414968</c:v>
+                  <c:v>0.72108843537414991</c:v>
                 </c:pt>
                 <c:pt idx="3">
                   <c:v>0.18367346938775508</c:v>
                 </c:pt>
                 <c:pt idx="4">
-                  <c:v>0.77551020408163263</c:v>
+                  <c:v>0.77551020408163251</c:v>
                 </c:pt>
                 <c:pt idx="5">
-                  <c:v>0.76870748299319724</c:v>
+                  <c:v>0.7687074829931978</c:v>
                 </c:pt>
               </c:numCache>
             </c:numRef>
           </c:val>
         </c:ser>
-        <c:dLbls>
-          <c:showLegendKey val="0"/>
-          <c:showVal val="0"/>
-          <c:showCatName val="0"/>
-          <c:showSerName val="0"/>
-          <c:showPercent val="0"/>
-          <c:showBubbleSize val="0"/>
-        </c:dLbls>
-        <c:gapWidth val="150"/>
-        <c:axId val="113332224"/>
-        <c:axId val="113333760"/>
+        <c:axId val="133782144"/>
+        <c:axId val="133792128"/>
       </c:barChart>
       <c:catAx>
-        <c:axId val="113332224"/>
+        <c:axId val="133782144"/>
         <c:scaling>
           <c:orientation val="minMax"/>
         </c:scaling>
-        <c:delete val="0"/>
         <c:axPos val="b"/>
-        <c:majorTickMark val="out"/>
-        <c:minorTickMark val="none"/>
         <c:tickLblPos val="nextTo"/>
-        <c:crossAx val="113333760"/>
+        <c:crossAx val="133792128"/>
         <c:crosses val="autoZero"/>
         <c:auto val="1"/>
         <c:lblAlgn val="ctr"/>
         <c:lblOffset val="100"/>
-        <c:noMultiLvlLbl val="0"/>
       </c:catAx>
       <c:valAx>
-        <c:axId val="113333760"/>
+        <c:axId val="133792128"/>
         <c:scaling>
           <c:orientation val="minMax"/>
         </c:scaling>
-        <c:delete val="0"/>
         <c:axPos val="l"/>
         <c:majorGridlines/>
         <c:numFmt formatCode="0.00" sourceLinked="1"/>
-        <c:majorTickMark val="out"/>
-        <c:minorTickMark val="none"/>
         <c:tickLblPos val="nextTo"/>
-        <c:crossAx val="113332224"/>
+        <c:crossAx val="133782144"/>
         <c:crosses val="autoZero"/>
         <c:crossBetween val="between"/>
       </c:valAx>
     </c:plotArea>
     <c:legend>
       <c:legendPos val="l"/>
-      <c:overlay val="0"/>
     </c:legend>
     <c:plotVisOnly val="1"/>
     <c:dispBlanksAs val="gap"/>
-    <c:showDLblsOverMax val="0"/>
   </c:chart>
-  <c:externalData r:id="rId1">
-    <c:autoUpdate val="0"/>
-  </c:externalData>
+  <c:externalData r:id="rId1"/>
 </c:chartSpace>
 </file>
 
@@ -39518,7 +40634,7 @@
 </file>
 
 <file path=customXml/itemProps1.xml><?xml version="1.0" encoding="utf-8"?>
-<ds:datastoreItem xmlns:ds="http://schemas.openxmlformats.org/officeDocument/2006/customXml" ds:itemID="{06131E2B-5304-4F30-9EBB-EBE02F6DE99F}">
+<ds:datastoreItem xmlns:ds="http://schemas.openxmlformats.org/officeDocument/2006/customXml" ds:itemID="{932031F6-CB6E-4CFB-8D0B-1BD21ED5BEF9}">
   <ds:schemaRefs>
     <ds:schemaRef ds:uri="http://schemas.openxmlformats.org/officeDocument/2006/bibliography"/>
   </ds:schemaRefs>

</xml_diff>